<commit_message>
add life line img
</commit_message>
<xml_diff>
--- a/submission/readme.docx
+++ b/submission/readme.docx
@@ -59,15 +59,25 @@
       <w:pPr>
         <w:bidi/>
         <w:rPr>
+          <w:sz w:val="36"/>
+          <w:szCs w:val="36"/>
+          <w:rtl/>
+          <w:lang w:val="en-US"/>
+        </w:rPr>
+      </w:pPr>
+      <w:r>
+        <w:rPr>
+          <w:rFonts w:hint="cs"/>
           <w:b/>
           <w:bCs/>
-          <w:sz w:val="36"/>
-          <w:szCs w:val="36"/>
-          <w:u w:val="single"/>
-          <w:rtl/>
-          <w:lang w:val="en-US"/>
-        </w:rPr>
-      </w:pPr>
+          <w:sz w:val="24"/>
+          <w:szCs w:val="24"/>
+          <w:u w:val="single"/>
+          <w:rtl/>
+          <w:lang w:val="en-US"/>
+        </w:rPr>
+        <w:t>מגישים:</w:t>
+      </w:r>
     </w:p>
     <w:p>
       <w:pPr>
@@ -121,162 +131,6 @@
           <w:lang w:val="en-US"/>
         </w:rPr>
       </w:pPr>
-    </w:p>
-    <w:p>
-      <w:pPr>
-        <w:bidi/>
-        <w:rPr>
-          <w:sz w:val="24"/>
-          <w:szCs w:val="24"/>
-          <w:u w:val="single"/>
-          <w:rtl/>
-          <w:lang w:val="en-US"/>
-        </w:rPr>
-      </w:pPr>
-      <w:r>
-        <w:rPr>
-          <w:rFonts w:hint="cs"/>
-          <w:sz w:val="24"/>
-          <w:szCs w:val="24"/>
-          <w:u w:val="single"/>
-          <w:rtl/>
-          <w:lang w:val="en-US"/>
-        </w:rPr>
-        <w:t>סביבת עבודה:</w:t>
-      </w:r>
-    </w:p>
-    <w:p>
-      <w:pPr>
-        <w:bidi/>
-        <w:rPr>
-          <w:sz w:val="24"/>
-          <w:szCs w:val="24"/>
-          <w:rtl/>
-          <w:lang w:val="en-US"/>
-        </w:rPr>
-      </w:pPr>
-      <w:r>
-        <w:rPr>
-          <w:rFonts w:hint="cs"/>
-          <w:sz w:val="24"/>
-          <w:szCs w:val="24"/>
-          <w:rtl/>
-          <w:lang w:val="en-US"/>
-        </w:rPr>
-        <w:t>מערכת הפעלה:</w:t>
-      </w:r>
-      <w:r>
-        <w:rPr>
-          <w:sz w:val="24"/>
-          <w:szCs w:val="24"/>
-          <w:lang w:val="en-US"/>
-        </w:rPr>
-        <w:t xml:space="preserve"> windows 10 pro </w:t>
-      </w:r>
-    </w:p>
-    <w:p>
-      <w:pPr>
-        <w:bidi/>
-        <w:rPr>
-          <w:rFonts w:hint="cs"/>
-          <w:sz w:val="24"/>
-          <w:szCs w:val="24"/>
-          <w:lang w:val="en-US"/>
-        </w:rPr>
-      </w:pPr>
-      <w:r>
-        <w:rPr>
-          <w:rFonts w:hint="cs"/>
-          <w:sz w:val="24"/>
-          <w:szCs w:val="24"/>
-          <w:rtl/>
-          <w:lang w:val="en-US"/>
-        </w:rPr>
-        <w:t>שפת תכנות:</w:t>
-      </w:r>
-      <w:r>
-        <w:rPr>
-          <w:sz w:val="24"/>
-          <w:szCs w:val="24"/>
-          <w:lang w:val="en-US"/>
-        </w:rPr>
-        <w:t xml:space="preserve"> </w:t>
-      </w:r>
-      <w:r>
-        <w:rPr>
-          <w:rFonts w:hint="cs"/>
-          <w:sz w:val="24"/>
-          <w:szCs w:val="24"/>
-          <w:rtl/>
-          <w:lang w:val="en-US"/>
-        </w:rPr>
-        <w:t xml:space="preserve"> </w:t>
-      </w:r>
-      <w:r>
-        <w:rPr>
-          <w:sz w:val="24"/>
-          <w:szCs w:val="24"/>
-          <w:lang w:val="en-US"/>
-        </w:rPr>
-        <w:t>python 3.9.0</w:t>
-      </w:r>
-    </w:p>
-    <w:p>
-      <w:pPr>
-        <w:bidi/>
-        <w:rPr>
-          <w:sz w:val="24"/>
-          <w:szCs w:val="24"/>
-          <w:u w:val="single"/>
-          <w:rtl/>
-          <w:lang w:val="en-US"/>
-        </w:rPr>
-      </w:pPr>
-      <w:r>
-        <w:rPr>
-          <w:rFonts w:hint="cs"/>
-          <w:sz w:val="24"/>
-          <w:szCs w:val="24"/>
-          <w:u w:val="single"/>
-          <w:rtl/>
-          <w:lang w:val="en-US"/>
-        </w:rPr>
-        <w:t>רקע תיאורטי:</w:t>
-      </w:r>
-    </w:p>
-    <w:p>
-      <w:pPr>
-        <w:bidi/>
-        <w:rPr>
-          <w:sz w:val="24"/>
-          <w:szCs w:val="24"/>
-          <w:rtl/>
-          <w:lang w:val="en-US"/>
-        </w:rPr>
-      </w:pPr>
-    </w:p>
-    <w:p>
-      <w:pPr>
-        <w:bidi/>
-        <w:rPr>
-          <w:sz w:val="24"/>
-          <w:szCs w:val="24"/>
-          <w:u w:val="single"/>
-          <w:rtl/>
-          <w:lang w:val="en-US"/>
-        </w:rPr>
-      </w:pPr>
-      <w:r>
-        <w:rPr>
-          <w:rFonts w:hint="cs"/>
-          <w:sz w:val="24"/>
-          <w:szCs w:val="24"/>
-          <w:u w:val="single"/>
-          <w:rtl/>
-          <w:lang w:val="en-US"/>
-        </w:rPr>
-        <w:t>הסבר לכל קובץ קוד:</w:t>
-      </w:r>
     </w:p>
     <w:p>
       <w:pPr>
@@ -287,17 +141,204 @@
           <w:sz w:val="24"/>
           <w:szCs w:val="24"/>
           <w:u w:val="single"/>
-          <w:lang w:val="en-US"/>
-        </w:rPr>
-      </w:pPr>
-      <w:proofErr w:type="gramStart"/>
-      <w:r>
-        <w:rPr>
+          <w:rtl/>
+          <w:lang w:val="en-US"/>
+        </w:rPr>
+      </w:pPr>
+      <w:r>
+        <w:rPr>
+          <w:rFonts w:hint="cs"/>
           <w:b/>
           <w:bCs/>
           <w:sz w:val="24"/>
           <w:szCs w:val="24"/>
           <w:u w:val="single"/>
+          <w:rtl/>
+          <w:lang w:val="en-US"/>
+        </w:rPr>
+        <w:t>סביבת עבודה:</w:t>
+      </w:r>
+    </w:p>
+    <w:p>
+      <w:pPr>
+        <w:bidi/>
+        <w:rPr>
+          <w:sz w:val="24"/>
+          <w:szCs w:val="24"/>
+          <w:rtl/>
+          <w:lang w:val="en-US"/>
+        </w:rPr>
+      </w:pPr>
+      <w:r>
+        <w:rPr>
+          <w:rFonts w:hint="cs"/>
+          <w:sz w:val="24"/>
+          <w:szCs w:val="24"/>
+          <w:rtl/>
+          <w:lang w:val="en-US"/>
+        </w:rPr>
+        <w:t xml:space="preserve"># </w:t>
+      </w:r>
+      <w:r>
+        <w:rPr>
+          <w:rFonts w:hint="cs"/>
+          <w:sz w:val="24"/>
+          <w:szCs w:val="24"/>
+          <w:rtl/>
+          <w:lang w:val="en-US"/>
+        </w:rPr>
+        <w:t>מערכת הפעלה:</w:t>
+      </w:r>
+      <w:r>
+        <w:rPr>
+          <w:sz w:val="24"/>
+          <w:szCs w:val="24"/>
+          <w:lang w:val="en-US"/>
+        </w:rPr>
+        <w:t xml:space="preserve"> windows 10 pro </w:t>
+      </w:r>
+    </w:p>
+    <w:p>
+      <w:pPr>
+        <w:bidi/>
+        <w:rPr>
+          <w:sz w:val="24"/>
+          <w:szCs w:val="24"/>
+          <w:lang w:val="en-US"/>
+        </w:rPr>
+      </w:pPr>
+      <w:r>
+        <w:rPr>
+          <w:rFonts w:hint="cs"/>
+          <w:sz w:val="24"/>
+          <w:szCs w:val="24"/>
+          <w:rtl/>
+          <w:lang w:val="en-US"/>
+        </w:rPr>
+        <w:t xml:space="preserve"># </w:t>
+      </w:r>
+      <w:r>
+        <w:rPr>
+          <w:rFonts w:hint="cs"/>
+          <w:sz w:val="24"/>
+          <w:szCs w:val="24"/>
+          <w:rtl/>
+          <w:lang w:val="en-US"/>
+        </w:rPr>
+        <w:t>שפת תכנות:</w:t>
+      </w:r>
+      <w:r>
+        <w:rPr>
+          <w:sz w:val="24"/>
+          <w:szCs w:val="24"/>
+          <w:lang w:val="en-US"/>
+        </w:rPr>
+        <w:t xml:space="preserve"> </w:t>
+      </w:r>
+      <w:r>
+        <w:rPr>
+          <w:rFonts w:hint="cs"/>
+          <w:sz w:val="24"/>
+          <w:szCs w:val="24"/>
+          <w:rtl/>
+          <w:lang w:val="en-US"/>
+        </w:rPr>
+        <w:t xml:space="preserve"> </w:t>
+      </w:r>
+      <w:r>
+        <w:rPr>
+          <w:sz w:val="24"/>
+          <w:szCs w:val="24"/>
+          <w:lang w:val="en-US"/>
+        </w:rPr>
+        <w:t>python 3.9.0</w:t>
+      </w:r>
+    </w:p>
+    <w:p>
+      <w:pPr>
+        <w:bidi/>
+        <w:rPr>
+          <w:b/>
+          <w:bCs/>
+          <w:sz w:val="24"/>
+          <w:szCs w:val="24"/>
+          <w:u w:val="single"/>
+          <w:rtl/>
+          <w:lang w:val="en-US"/>
+        </w:rPr>
+      </w:pPr>
+      <w:r>
+        <w:rPr>
+          <w:rFonts w:hint="cs"/>
+          <w:b/>
+          <w:bCs/>
+          <w:sz w:val="24"/>
+          <w:szCs w:val="24"/>
+          <w:u w:val="single"/>
+          <w:rtl/>
+          <w:lang w:val="en-US"/>
+        </w:rPr>
+        <w:t>רקע תיאורטי:</w:t>
+      </w:r>
+    </w:p>
+    <w:p>
+      <w:pPr>
+        <w:bidi/>
+        <w:rPr>
+          <w:sz w:val="24"/>
+          <w:szCs w:val="24"/>
+          <w:rtl/>
+          <w:lang w:val="en-US"/>
+        </w:rPr>
+      </w:pPr>
+    </w:p>
+    <w:p>
+      <w:pPr>
+        <w:bidi/>
+        <w:rPr>
+          <w:b/>
+          <w:bCs/>
+          <w:sz w:val="24"/>
+          <w:szCs w:val="24"/>
+          <w:u w:val="single"/>
+          <w:rtl/>
+          <w:lang w:val="en-US"/>
+        </w:rPr>
+      </w:pPr>
+      <w:r>
+        <w:rPr>
+          <w:rFonts w:hint="cs"/>
+          <w:b/>
+          <w:bCs/>
+          <w:sz w:val="24"/>
+          <w:szCs w:val="24"/>
+          <w:u w:val="single"/>
+          <w:rtl/>
+          <w:lang w:val="en-US"/>
+        </w:rPr>
+        <w:t>הסבר לכל קובץ קוד:</w:t>
+      </w:r>
+    </w:p>
+    <w:p>
+      <w:pPr>
+        <w:bidi/>
+        <w:rPr>
+          <w:b/>
+          <w:bCs/>
+          <w:sz w:val="24"/>
+          <w:szCs w:val="24"/>
+          <w:u w:val="single"/>
+          <w:lang w:val="en-US"/>
+        </w:rPr>
+      </w:pPr>
+      <w:proofErr w:type="gramStart"/>
+      <w:r>
+        <w:rPr>
+          <w:b/>
+          <w:bCs/>
+          <w:sz w:val="24"/>
+          <w:szCs w:val="24"/>
+          <w:u w:val="single"/>
           <w:lang w:val="en-US"/>
         </w:rPr>
         <w:t>:Backend</w:t>
@@ -360,6 +401,7 @@
       <w:r>
         <w:rPr>
           <w:rFonts w:cs="Arial"/>
+          <w:noProof/>
           <w:sz w:val="24"/>
           <w:szCs w:val="24"/>
           <w:rtl/>
@@ -1426,35 +1468,23 @@
       <w:pPr>
         <w:bidi/>
         <w:rPr>
-          <w:rFonts w:hint="cs"/>
-          <w:sz w:val="24"/>
-          <w:szCs w:val="24"/>
-          <w:u w:val="single"/>
-          <w:rtl/>
-          <w:lang w:val="en-US"/>
-        </w:rPr>
-      </w:pPr>
-      <w:r>
-        <w:rPr>
-          <w:rFonts w:hint="cs"/>
-          <w:sz w:val="24"/>
-          <w:szCs w:val="24"/>
-          <w:u w:val="single"/>
-          <w:rtl/>
-          <w:lang w:val="en-US"/>
-        </w:rPr>
-        <w:t>לוגיקת המשחק</w:t>
-      </w:r>
-      <w:r>
-        <w:rPr>
-          <w:rFonts w:hint="cs"/>
-          <w:sz w:val="24"/>
-          <w:szCs w:val="24"/>
-          <w:u w:val="single"/>
-          <w:rtl/>
-          <w:lang w:val="en-US"/>
-        </w:rPr>
-        <w:t>(</w:t>
+          <w:sz w:val="24"/>
+          <w:szCs w:val="24"/>
+          <w:u w:val="single"/>
+          <w:rtl/>
+          <w:lang w:val="en-US"/>
+        </w:rPr>
+      </w:pPr>
+      <w:r>
+        <w:rPr>
+          <w:rFonts w:hint="cs"/>
+          <w:sz w:val="24"/>
+          <w:szCs w:val="24"/>
+          <w:u w:val="single"/>
+          <w:rtl/>
+          <w:lang w:val="en-US"/>
+        </w:rPr>
+        <w:t>לוגיקת המשחק(</w:t>
       </w:r>
       <w:proofErr w:type="spellStart"/>
       <w:r>
@@ -1476,18 +1506,7 @@
           <w:rtl/>
           <w:lang w:val="en-US"/>
         </w:rPr>
-        <w:t>)</w:t>
-      </w:r>
-      <w:r>
-        <w:rPr>
-          <w:rFonts w:hint="cs"/>
-          <w:sz w:val="24"/>
-          <w:szCs w:val="24"/>
-          <w:u w:val="single"/>
-          <w:rtl/>
-          <w:lang w:val="en-US"/>
-        </w:rPr>
-        <w:t>:</w:t>
+        <w:t>):</w:t>
       </w:r>
     </w:p>
     <w:p>
@@ -1590,18 +1609,7 @@
           <w:rtl/>
           <w:lang w:val="en-US"/>
         </w:rPr>
-        <w:t>בנק הודעות</w:t>
-      </w:r>
-      <w:r>
-        <w:rPr>
-          <w:rFonts w:hint="cs"/>
-          <w:sz w:val="24"/>
-          <w:szCs w:val="24"/>
-          <w:u w:val="single"/>
-          <w:rtl/>
-          <w:lang w:val="en-US"/>
-        </w:rPr>
-        <w:t>(</w:t>
+        <w:t>בנק הודעות(</w:t>
       </w:r>
       <w:proofErr w:type="spellStart"/>
       <w:r>
@@ -1623,18 +1631,7 @@
           <w:rtl/>
           <w:lang w:val="en-US"/>
         </w:rPr>
-        <w:t>)</w:t>
-      </w:r>
-      <w:r>
-        <w:rPr>
-          <w:rFonts w:hint="cs"/>
-          <w:sz w:val="24"/>
-          <w:szCs w:val="24"/>
-          <w:u w:val="single"/>
-          <w:rtl/>
-          <w:lang w:val="en-US"/>
-        </w:rPr>
-        <w:t>:</w:t>
+        <w:t>):</w:t>
       </w:r>
     </w:p>
     <w:p>
@@ -1770,7 +1767,6 @@
       <w:pPr>
         <w:bidi/>
         <w:rPr>
-          <w:rFonts w:hint="cs"/>
           <w:sz w:val="24"/>
           <w:szCs w:val="24"/>
           <w:rtl/>
@@ -2103,22 +2099,579 @@
         <w:rPr>
           <w:sz w:val="24"/>
           <w:szCs w:val="24"/>
-          <w:rtl/>
-          <w:lang w:val="en-US"/>
-        </w:rPr>
-      </w:pPr>
-    </w:p>
-    <w:p>
-      <w:pPr>
-        <w:bidi/>
-        <w:rPr>
-          <w:rFonts w:hint="cs"/>
-          <w:sz w:val="24"/>
-          <w:szCs w:val="24"/>
-          <w:rtl/>
-          <w:lang w:val="en-US"/>
-        </w:rPr>
-      </w:pPr>
+          <w:lang w:val="en-US"/>
+        </w:rPr>
+      </w:pPr>
+    </w:p>
+    <w:p>
+      <w:pPr>
+        <w:bidi/>
+        <w:rPr>
+          <w:sz w:val="24"/>
+          <w:szCs w:val="24"/>
+          <w:lang w:val="en-US"/>
+        </w:rPr>
+      </w:pPr>
+    </w:p>
+    <w:p>
+      <w:pPr>
+        <w:bidi/>
+        <w:rPr>
+          <w:sz w:val="24"/>
+          <w:szCs w:val="24"/>
+          <w:rtl/>
+          <w:lang w:val="en-US"/>
+        </w:rPr>
+      </w:pPr>
+    </w:p>
+    <w:p>
+      <w:pPr>
+        <w:bidi/>
+        <w:rPr>
+          <w:sz w:val="24"/>
+          <w:szCs w:val="24"/>
+          <w:lang w:val="en-US"/>
+        </w:rPr>
+      </w:pPr>
+    </w:p>
+    <w:p>
+      <w:pPr>
+        <w:bidi/>
+        <w:rPr>
+          <w:sz w:val="24"/>
+          <w:szCs w:val="24"/>
+          <w:lang w:val="en-US"/>
+        </w:rPr>
+      </w:pPr>
+    </w:p>
+    <w:p>
+      <w:pPr>
+        <w:bidi/>
+        <w:rPr>
+          <w:sz w:val="24"/>
+          <w:szCs w:val="24"/>
+          <w:lang w:val="en-US"/>
+        </w:rPr>
+      </w:pPr>
+    </w:p>
+    <w:p>
+      <w:pPr>
+        <w:bidi/>
+        <w:rPr>
+          <w:sz w:val="24"/>
+          <w:szCs w:val="24"/>
+          <w:lang w:val="en-US"/>
+        </w:rPr>
+      </w:pPr>
+    </w:p>
+    <w:p>
+      <w:pPr>
+        <w:bidi/>
+        <w:rPr>
+          <w:sz w:val="24"/>
+          <w:szCs w:val="24"/>
+          <w:lang w:val="en-US"/>
+        </w:rPr>
+      </w:pPr>
+    </w:p>
+    <w:p>
+      <w:pPr>
+        <w:bidi/>
+        <w:rPr>
+          <w:sz w:val="24"/>
+          <w:szCs w:val="24"/>
+          <w:lang w:val="en-US"/>
+        </w:rPr>
+      </w:pPr>
+    </w:p>
+    <w:p>
+      <w:pPr>
+        <w:bidi/>
+        <w:rPr>
+          <w:sz w:val="24"/>
+          <w:szCs w:val="24"/>
+          <w:lang w:val="en-US"/>
+        </w:rPr>
+      </w:pPr>
+    </w:p>
+    <w:p>
+      <w:pPr>
+        <w:bidi/>
+        <w:rPr>
+          <w:sz w:val="24"/>
+          <w:szCs w:val="24"/>
+          <w:lang w:val="en-US"/>
+        </w:rPr>
+      </w:pPr>
+    </w:p>
+    <w:p>
+      <w:pPr>
+        <w:bidi/>
+        <w:rPr>
+          <w:sz w:val="24"/>
+          <w:szCs w:val="24"/>
+          <w:lang w:val="en-US"/>
+        </w:rPr>
+      </w:pPr>
+    </w:p>
+    <w:p>
+      <w:pPr>
+        <w:bidi/>
+        <w:rPr>
+          <w:sz w:val="24"/>
+          <w:szCs w:val="24"/>
+          <w:lang w:val="en-US"/>
+        </w:rPr>
+      </w:pPr>
+    </w:p>
+    <w:p>
+      <w:pPr>
+        <w:bidi/>
+        <w:rPr>
+          <w:sz w:val="24"/>
+          <w:szCs w:val="24"/>
+          <w:lang w:val="en-US"/>
+        </w:rPr>
+      </w:pPr>
+    </w:p>
+    <w:p>
+      <w:pPr>
+        <w:bidi/>
+        <w:rPr>
+          <w:sz w:val="24"/>
+          <w:szCs w:val="24"/>
+          <w:lang w:val="en-US"/>
+        </w:rPr>
+      </w:pPr>
+    </w:p>
+    <w:p>
+      <w:pPr>
+        <w:bidi/>
+        <w:rPr>
+          <w:sz w:val="24"/>
+          <w:szCs w:val="24"/>
+          <w:lang w:val="en-US"/>
+        </w:rPr>
+      </w:pPr>
+    </w:p>
+    <w:p>
+      <w:pPr>
+        <w:bidi/>
+        <w:rPr>
+          <w:sz w:val="24"/>
+          <w:szCs w:val="24"/>
+          <w:rtl/>
+          <w:lang w:val="en-US"/>
+        </w:rPr>
+      </w:pPr>
+    </w:p>
+    <w:p>
+      <w:pPr>
+        <w:bidi/>
+        <w:rPr>
+          <w:sz w:val="24"/>
+          <w:szCs w:val="24"/>
+          <w:rtl/>
+          <w:lang w:val="en-US"/>
+        </w:rPr>
+      </w:pPr>
+    </w:p>
+    <w:p>
+      <w:pPr>
+        <w:bidi/>
+        <w:rPr>
+          <w:b/>
+          <w:bCs/>
+          <w:sz w:val="24"/>
+          <w:szCs w:val="24"/>
+          <w:u w:val="single"/>
+          <w:rtl/>
+          <w:lang w:val="en-US"/>
+        </w:rPr>
+      </w:pPr>
+      <w:r>
+        <w:rPr>
+          <w:rFonts w:hint="cs"/>
+          <w:b/>
+          <w:bCs/>
+          <w:sz w:val="24"/>
+          <w:szCs w:val="24"/>
+          <w:u w:val="single"/>
+          <w:rtl/>
+          <w:lang w:val="en-US"/>
+        </w:rPr>
+        <w:lastRenderedPageBreak/>
+        <w:t xml:space="preserve">הסבר על פתיחת </w:t>
+      </w:r>
+      <w:r>
+        <w:rPr>
+          <w:b/>
+          <w:bCs/>
+          <w:sz w:val="24"/>
+          <w:szCs w:val="24"/>
+          <w:u w:val="single"/>
+          <w:lang w:val="en-US"/>
+        </w:rPr>
+        <w:t>socket</w:t>
+      </w:r>
+      <w:r>
+        <w:rPr>
+          <w:rFonts w:hint="cs"/>
+          <w:b/>
+          <w:bCs/>
+          <w:sz w:val="24"/>
+          <w:szCs w:val="24"/>
+          <w:u w:val="single"/>
+          <w:rtl/>
+          <w:lang w:val="en-US"/>
+        </w:rPr>
+        <w:t>:</w:t>
+      </w:r>
+    </w:p>
+    <w:p>
+      <w:pPr>
+        <w:bidi/>
+        <w:rPr>
+          <w:sz w:val="24"/>
+          <w:szCs w:val="24"/>
+          <w:rtl/>
+          <w:lang w:val="en-US"/>
+        </w:rPr>
+      </w:pPr>
+      <w:r>
+        <w:rPr>
+          <w:rFonts w:hint="cs"/>
+          <w:sz w:val="24"/>
+          <w:szCs w:val="24"/>
+          <w:rtl/>
+          <w:lang w:val="en-US"/>
+        </w:rPr>
+        <w:t xml:space="preserve">ראשית, הגדרנו את המשתנים </w:t>
+      </w:r>
+      <w:r>
+        <w:rPr>
+          <w:rFonts w:hint="cs"/>
+          <w:sz w:val="24"/>
+          <w:szCs w:val="24"/>
+          <w:lang w:val="en-US"/>
+        </w:rPr>
+        <w:t>PORT</w:t>
+      </w:r>
+      <w:r>
+        <w:rPr>
+          <w:rFonts w:hint="cs"/>
+          <w:sz w:val="24"/>
+          <w:szCs w:val="24"/>
+          <w:rtl/>
+          <w:lang w:val="en-US"/>
+        </w:rPr>
+        <w:t xml:space="preserve"> ו</w:t>
+      </w:r>
+      <w:r>
+        <w:rPr>
+          <w:rFonts w:hint="cs"/>
+          <w:sz w:val="24"/>
+          <w:szCs w:val="24"/>
+          <w:lang w:val="en-US"/>
+        </w:rPr>
+        <w:t>IP</w:t>
+      </w:r>
+      <w:r>
+        <w:rPr>
+          <w:rFonts w:hint="cs"/>
+          <w:sz w:val="24"/>
+          <w:szCs w:val="24"/>
+          <w:rtl/>
+          <w:lang w:val="en-US"/>
+        </w:rPr>
+        <w:t>. את ה</w:t>
+      </w:r>
+      <w:r>
+        <w:rPr>
+          <w:sz w:val="24"/>
+          <w:szCs w:val="24"/>
+          <w:lang w:val="en-US"/>
+        </w:rPr>
+        <w:t>PORT</w:t>
+      </w:r>
+      <w:r>
+        <w:rPr>
+          <w:rFonts w:hint="cs"/>
+          <w:sz w:val="24"/>
+          <w:szCs w:val="24"/>
+          <w:rtl/>
+          <w:lang w:val="en-US"/>
+        </w:rPr>
+        <w:t xml:space="preserve"> קבענו ל5050 ואת ה</w:t>
+      </w:r>
+      <w:r>
+        <w:rPr>
+          <w:sz w:val="24"/>
+          <w:szCs w:val="24"/>
+          <w:lang w:val="en-US"/>
+        </w:rPr>
+        <w:t>IP</w:t>
+      </w:r>
+      <w:r>
+        <w:rPr>
+          <w:rFonts w:hint="cs"/>
+          <w:sz w:val="24"/>
+          <w:szCs w:val="24"/>
+          <w:rtl/>
+          <w:lang w:val="en-US"/>
+        </w:rPr>
+        <w:t xml:space="preserve"> חילצנו בעזרת הפקודות: </w:t>
+      </w:r>
+      <w:proofErr w:type="spellStart"/>
+      <w:r>
+        <w:rPr>
+          <w:sz w:val="24"/>
+          <w:szCs w:val="24"/>
+          <w:lang w:val="en-US"/>
+        </w:rPr>
+        <w:t>socket.gethostbyname</w:t>
+      </w:r>
+      <w:proofErr w:type="spellEnd"/>
+      <w:r>
+        <w:rPr>
+          <w:sz w:val="24"/>
+          <w:szCs w:val="24"/>
+          <w:lang w:val="en-US"/>
+        </w:rPr>
+        <w:t>(</w:t>
+      </w:r>
+      <w:proofErr w:type="spellStart"/>
+      <w:r>
+        <w:rPr>
+          <w:sz w:val="24"/>
+          <w:szCs w:val="24"/>
+          <w:lang w:val="en-US"/>
+        </w:rPr>
+        <w:t>socket.gethostname</w:t>
+      </w:r>
+      <w:proofErr w:type="spellEnd"/>
+      <w:r>
+        <w:rPr>
+          <w:sz w:val="24"/>
+          <w:szCs w:val="24"/>
+          <w:lang w:val="en-US"/>
+        </w:rPr>
+        <w:t>())</w:t>
+      </w:r>
+      <w:r>
+        <w:rPr>
+          <w:rFonts w:hint="cs"/>
+          <w:sz w:val="24"/>
+          <w:szCs w:val="24"/>
+          <w:rtl/>
+          <w:lang w:val="en-US"/>
+        </w:rPr>
+        <w:t>.</w:t>
+      </w:r>
+    </w:p>
+    <w:p>
+      <w:pPr>
+        <w:bidi/>
+        <w:rPr>
+          <w:sz w:val="24"/>
+          <w:szCs w:val="24"/>
+          <w:rtl/>
+          <w:lang w:val="en-US"/>
+        </w:rPr>
+      </w:pPr>
+      <w:r>
+        <w:rPr>
+          <w:rFonts w:hint="cs"/>
+          <w:sz w:val="24"/>
+          <w:szCs w:val="24"/>
+          <w:rtl/>
+          <w:lang w:val="en-US"/>
+        </w:rPr>
+        <w:t xml:space="preserve">לאחר מכן, יצרנו מופע של המחלקה </w:t>
+      </w:r>
+      <w:r>
+        <w:rPr>
+          <w:sz w:val="24"/>
+          <w:szCs w:val="24"/>
+          <w:lang w:val="en-US"/>
+        </w:rPr>
+        <w:t>socket</w:t>
+      </w:r>
+      <w:r>
+        <w:rPr>
+          <w:rFonts w:hint="cs"/>
+          <w:sz w:val="24"/>
+          <w:szCs w:val="24"/>
+          <w:rtl/>
+          <w:lang w:val="en-US"/>
+        </w:rPr>
+        <w:t xml:space="preserve"> ע"י הפקודה הבאה:</w:t>
+      </w:r>
+    </w:p>
+    <w:p>
+      <w:pPr>
+        <w:bidi/>
+        <w:jc w:val="center"/>
+        <w:rPr>
+          <w:sz w:val="24"/>
+          <w:szCs w:val="24"/>
+          <w:rtl/>
+          <w:lang w:val="en-IL"/>
+        </w:rPr>
+      </w:pPr>
+      <w:proofErr w:type="spellStart"/>
+      <w:proofErr w:type="gramStart"/>
+      <w:r>
+        <w:rPr>
+          <w:sz w:val="24"/>
+          <w:szCs w:val="24"/>
+          <w:lang w:val="en-IL"/>
+        </w:rPr>
+        <w:t>socket.socket</w:t>
+      </w:r>
+      <w:proofErr w:type="spellEnd"/>
+      <w:proofErr w:type="gramEnd"/>
+      <w:r>
+        <w:rPr>
+          <w:sz w:val="24"/>
+          <w:szCs w:val="24"/>
+          <w:lang w:val="en-IL"/>
+        </w:rPr>
+        <w:t>(</w:t>
+      </w:r>
+      <w:proofErr w:type="spellStart"/>
+      <w:r>
+        <w:rPr>
+          <w:sz w:val="24"/>
+          <w:szCs w:val="24"/>
+          <w:lang w:val="en-IL"/>
+        </w:rPr>
+        <w:t>socket.AF_INET</w:t>
+      </w:r>
+      <w:proofErr w:type="spellEnd"/>
+      <w:r>
+        <w:rPr>
+          <w:sz w:val="24"/>
+          <w:szCs w:val="24"/>
+          <w:lang w:val="en-IL"/>
+        </w:rPr>
+        <w:t xml:space="preserve">, </w:t>
+      </w:r>
+      <w:proofErr w:type="spellStart"/>
+      <w:r>
+        <w:rPr>
+          <w:sz w:val="24"/>
+          <w:szCs w:val="24"/>
+          <w:lang w:val="en-IL"/>
+        </w:rPr>
+        <w:t>socket.SOCK_STREAM</w:t>
+      </w:r>
+      <w:proofErr w:type="spellEnd"/>
+      <w:r>
+        <w:rPr>
+          <w:sz w:val="24"/>
+          <w:szCs w:val="24"/>
+          <w:lang w:val="en-IL"/>
+        </w:rPr>
+        <w:t>)</w:t>
+      </w:r>
+    </w:p>
+    <w:p>
+      <w:pPr>
+        <w:bidi/>
+        <w:rPr>
+          <w:sz w:val="24"/>
+          <w:szCs w:val="24"/>
+          <w:rtl/>
+          <w:lang w:val="en-US"/>
+        </w:rPr>
+      </w:pPr>
+      <w:r>
+        <w:rPr>
+          <w:rFonts w:hint="cs"/>
+          <w:sz w:val="24"/>
+          <w:szCs w:val="24"/>
+          <w:rtl/>
+          <w:lang w:val="en-IL"/>
+        </w:rPr>
+        <w:t xml:space="preserve">הפרמטר הראשון </w:t>
+      </w:r>
+      <w:proofErr w:type="spellStart"/>
+      <w:r>
+        <w:rPr>
+          <w:sz w:val="24"/>
+          <w:szCs w:val="24"/>
+          <w:lang w:val="en-US"/>
+        </w:rPr>
+        <w:t>socket.AF_INET</w:t>
+      </w:r>
+      <w:proofErr w:type="spellEnd"/>
+      <w:r>
+        <w:rPr>
+          <w:rFonts w:hint="cs"/>
+          <w:sz w:val="24"/>
+          <w:szCs w:val="24"/>
+          <w:rtl/>
+          <w:lang w:val="en-US"/>
+        </w:rPr>
+        <w:t xml:space="preserve"> מגדיר את השימוש במשפחת הכתובות </w:t>
+      </w:r>
+      <w:r>
+        <w:rPr>
+          <w:rFonts w:hint="cs"/>
+          <w:sz w:val="24"/>
+          <w:szCs w:val="24"/>
+          <w:lang w:val="en-US"/>
+        </w:rPr>
+        <w:t>IPV</w:t>
+      </w:r>
+      <w:r>
+        <w:rPr>
+          <w:sz w:val="24"/>
+          <w:szCs w:val="24"/>
+          <w:lang w:val="en-US"/>
+        </w:rPr>
+        <w:t>4</w:t>
+      </w:r>
+      <w:r>
+        <w:rPr>
+          <w:rFonts w:hint="cs"/>
+          <w:sz w:val="24"/>
+          <w:szCs w:val="24"/>
+          <w:rtl/>
+          <w:lang w:val="en-US"/>
+        </w:rPr>
+        <w:t xml:space="preserve"> והפרמטר השני </w:t>
+      </w:r>
+      <w:proofErr w:type="spellStart"/>
+      <w:r>
+        <w:rPr>
+          <w:sz w:val="24"/>
+          <w:szCs w:val="24"/>
+          <w:lang w:val="en-US"/>
+        </w:rPr>
+        <w:t>socket.SOCK_STREAM</w:t>
+      </w:r>
+      <w:proofErr w:type="spellEnd"/>
+      <w:r>
+        <w:rPr>
+          <w:rFonts w:hint="cs"/>
+          <w:sz w:val="24"/>
+          <w:szCs w:val="24"/>
+          <w:rtl/>
+          <w:lang w:val="en-US"/>
+        </w:rPr>
+        <w:t xml:space="preserve"> מגדיר את הפרוטוקול שבו אנו רוצים להשתמש </w:t>
+      </w:r>
+      <w:r>
+        <w:rPr>
+          <w:sz w:val="24"/>
+          <w:szCs w:val="24"/>
+          <w:rtl/>
+          <w:lang w:val="en-US"/>
+        </w:rPr>
+        <w:t>–</w:t>
+      </w:r>
       <w:r>
         <w:rPr>
           <w:rFonts w:hint="cs"/>
@@ -2129,6 +2682,2449 @@
         </w:rPr>
         <w:t xml:space="preserve"> </w:t>
       </w:r>
+      <w:r>
+        <w:rPr>
+          <w:rFonts w:hint="cs"/>
+          <w:sz w:val="24"/>
+          <w:szCs w:val="24"/>
+          <w:lang w:val="en-US"/>
+        </w:rPr>
+        <w:t>TCP</w:t>
+      </w:r>
+      <w:r>
+        <w:rPr>
+          <w:rFonts w:hint="cs"/>
+          <w:sz w:val="24"/>
+          <w:szCs w:val="24"/>
+          <w:rtl/>
+          <w:lang w:val="en-US"/>
+        </w:rPr>
+        <w:t>.</w:t>
+      </w:r>
+    </w:p>
+    <w:p>
+      <w:pPr>
+        <w:bidi/>
+        <w:rPr>
+          <w:sz w:val="24"/>
+          <w:szCs w:val="24"/>
+          <w:rtl/>
+          <w:lang w:val="en-US"/>
+        </w:rPr>
+      </w:pPr>
+    </w:p>
+    <w:p>
+      <w:pPr>
+        <w:bidi/>
+        <w:rPr>
+          <w:rFonts w:hint="cs"/>
+          <w:sz w:val="24"/>
+          <w:szCs w:val="24"/>
+          <w:rtl/>
+          <w:lang w:val="en-US"/>
+        </w:rPr>
+      </w:pPr>
+      <w:r>
+        <w:rPr>
+          <w:rFonts w:hint="cs"/>
+          <w:sz w:val="24"/>
+          <w:szCs w:val="24"/>
+          <w:rtl/>
+          <w:lang w:val="en-US"/>
+        </w:rPr>
+        <w:t>לאחר מכן, נקשר את החיבור שהגדרנו ל(</w:t>
+      </w:r>
+      <w:r>
+        <w:rPr>
+          <w:sz w:val="24"/>
+          <w:szCs w:val="24"/>
+          <w:lang w:val="en-US"/>
+        </w:rPr>
+        <w:t>IP, PORT</w:t>
+      </w:r>
+      <w:r>
+        <w:rPr>
+          <w:rFonts w:hint="cs"/>
+          <w:sz w:val="24"/>
+          <w:szCs w:val="24"/>
+          <w:rtl/>
+          <w:lang w:val="en-US"/>
+        </w:rPr>
+        <w:t>) על ידי הפקודה:</w:t>
+      </w:r>
+    </w:p>
+    <w:p>
+      <w:pPr>
+        <w:bidi/>
+        <w:jc w:val="center"/>
+        <w:rPr>
+          <w:sz w:val="24"/>
+          <w:szCs w:val="24"/>
+          <w:rtl/>
+          <w:lang w:val="en-US"/>
+        </w:rPr>
+      </w:pPr>
+      <w:proofErr w:type="spellStart"/>
+      <w:proofErr w:type="gramStart"/>
+      <w:r>
+        <w:rPr>
+          <w:sz w:val="24"/>
+          <w:szCs w:val="24"/>
+          <w:lang w:val="en-US"/>
+        </w:rPr>
+        <w:t>socket.bind</w:t>
+      </w:r>
+      <w:proofErr w:type="spellEnd"/>
+      <w:proofErr w:type="gramEnd"/>
+      <w:r>
+        <w:rPr>
+          <w:sz w:val="24"/>
+          <w:szCs w:val="24"/>
+          <w:lang w:val="en-US"/>
+        </w:rPr>
+        <w:t>(</w:t>
+      </w:r>
+      <w:r>
+        <w:rPr>
+          <w:sz w:val="24"/>
+          <w:szCs w:val="24"/>
+          <w:lang w:val="en-US"/>
+        </w:rPr>
+        <w:t>(IP, PORT)</w:t>
+      </w:r>
+      <w:r>
+        <w:rPr>
+          <w:sz w:val="24"/>
+          <w:szCs w:val="24"/>
+          <w:lang w:val="en-US"/>
+        </w:rPr>
+        <w:t>)</w:t>
+      </w:r>
+    </w:p>
+    <w:p>
+      <w:pPr>
+        <w:bidi/>
+        <w:rPr>
+          <w:sz w:val="24"/>
+          <w:szCs w:val="24"/>
+          <w:rtl/>
+          <w:lang w:val="en-US"/>
+        </w:rPr>
+      </w:pPr>
+      <w:r>
+        <w:rPr>
+          <w:rFonts w:hint="cs"/>
+          <w:sz w:val="24"/>
+          <w:szCs w:val="24"/>
+          <w:rtl/>
+          <w:lang w:val="en-US"/>
+        </w:rPr>
+        <w:t>כדי לשלוח ולקבל הודעות השתמשנו בפקודות:</w:t>
+      </w:r>
+    </w:p>
+    <w:p>
+      <w:pPr>
+        <w:bidi/>
+        <w:jc w:val="center"/>
+        <w:rPr>
+          <w:sz w:val="24"/>
+          <w:szCs w:val="24"/>
+          <w:lang w:val="en-US"/>
+        </w:rPr>
+      </w:pPr>
+      <w:proofErr w:type="spellStart"/>
+      <w:proofErr w:type="gramStart"/>
+      <w:r>
+        <w:rPr>
+          <w:sz w:val="24"/>
+          <w:szCs w:val="24"/>
+          <w:lang w:val="en-US"/>
+        </w:rPr>
+        <w:t>socket.send</w:t>
+      </w:r>
+      <w:proofErr w:type="spellEnd"/>
+      <w:proofErr w:type="gramEnd"/>
+      <w:r>
+        <w:rPr>
+          <w:sz w:val="24"/>
+          <w:szCs w:val="24"/>
+          <w:lang w:val="en-US"/>
+        </w:rPr>
+        <w:t xml:space="preserve">(MSG), </w:t>
+      </w:r>
+      <w:proofErr w:type="spellStart"/>
+      <w:r>
+        <w:rPr>
+          <w:sz w:val="24"/>
+          <w:szCs w:val="24"/>
+          <w:lang w:val="en-US"/>
+        </w:rPr>
+        <w:t>socket.recv</w:t>
+      </w:r>
+      <w:proofErr w:type="spellEnd"/>
+      <w:r>
+        <w:rPr>
+          <w:sz w:val="24"/>
+          <w:szCs w:val="24"/>
+          <w:lang w:val="en-US"/>
+        </w:rPr>
+        <w:t>(MAX_SIZE)</w:t>
+      </w:r>
+    </w:p>
+    <w:p>
+      <w:pPr>
+        <w:bidi/>
+        <w:rPr>
+          <w:rFonts w:hint="cs"/>
+          <w:b/>
+          <w:bCs/>
+          <w:sz w:val="24"/>
+          <w:szCs w:val="24"/>
+          <w:u w:val="single"/>
+          <w:rtl/>
+          <w:lang w:val="en-IL"/>
+        </w:rPr>
+      </w:pPr>
+      <w:r>
+        <w:rPr>
+          <w:rFonts w:hint="cs"/>
+          <w:sz w:val="24"/>
+          <w:szCs w:val="24"/>
+          <w:rtl/>
+          <w:lang w:val="en-US"/>
+        </w:rPr>
+        <w:t>כדי לפענח את ההודעה בחזרה ל</w:t>
+      </w:r>
+      <w:r>
+        <w:rPr>
+          <w:sz w:val="24"/>
+          <w:szCs w:val="24"/>
+          <w:lang w:val="en-US"/>
+        </w:rPr>
+        <w:t>string</w:t>
+      </w:r>
+      <w:r>
+        <w:rPr>
+          <w:rFonts w:hint="cs"/>
+          <w:sz w:val="24"/>
+          <w:szCs w:val="24"/>
+          <w:rtl/>
+          <w:lang w:val="en-US"/>
+        </w:rPr>
+        <w:t xml:space="preserve"> השתמשנו במתודה </w:t>
+      </w:r>
+      <w:r>
+        <w:rPr>
+          <w:rFonts w:cs="Arial"/>
+          <w:sz w:val="24"/>
+          <w:szCs w:val="24"/>
+          <w:lang w:val="en-US"/>
+        </w:rPr>
+        <w:t>.</w:t>
+      </w:r>
+      <w:r>
+        <w:rPr>
+          <w:sz w:val="24"/>
+          <w:szCs w:val="24"/>
+          <w:lang w:val="en-US"/>
+        </w:rPr>
+        <w:t>decode(</w:t>
+      </w:r>
+      <w:r>
+        <w:rPr>
+          <w:sz w:val="24"/>
+          <w:szCs w:val="24"/>
+          <w:lang w:val="en-US"/>
+        </w:rPr>
+        <w:t>‘utf-8’</w:t>
+      </w:r>
+      <w:r>
+        <w:rPr>
+          <w:sz w:val="24"/>
+          <w:szCs w:val="24"/>
+          <w:lang w:val="en-US"/>
+        </w:rPr>
+        <w:t>)</w:t>
+      </w:r>
+    </w:p>
+    <w:p>
+      <w:pPr>
+        <w:bidi/>
+        <w:rPr>
+          <w:rFonts w:hint="cs"/>
+          <w:sz w:val="24"/>
+          <w:szCs w:val="24"/>
+          <w:rtl/>
+          <w:lang w:val="en-US"/>
+        </w:rPr>
+      </w:pPr>
+      <w:r>
+        <w:rPr>
+          <w:rFonts w:hint="cs"/>
+          <w:sz w:val="24"/>
+          <w:szCs w:val="24"/>
+          <w:rtl/>
+          <w:lang w:val="en-US"/>
+        </w:rPr>
+        <w:t>בסוף המשחק סגרנו את ה</w:t>
+      </w:r>
+      <w:r>
+        <w:rPr>
+          <w:sz w:val="24"/>
+          <w:szCs w:val="24"/>
+          <w:lang w:val="en-US"/>
+        </w:rPr>
+        <w:t>socket</w:t>
+      </w:r>
+      <w:r>
+        <w:rPr>
+          <w:rFonts w:hint="cs"/>
+          <w:sz w:val="24"/>
+          <w:szCs w:val="24"/>
+          <w:rtl/>
+          <w:lang w:val="en-US"/>
+        </w:rPr>
+        <w:t xml:space="preserve"> בעזרת המתודה </w:t>
+      </w:r>
+      <w:r>
+        <w:rPr>
+          <w:sz w:val="24"/>
+          <w:szCs w:val="24"/>
+          <w:lang w:val="en-US"/>
+        </w:rPr>
+        <w:t>close()</w:t>
+      </w:r>
+      <w:r>
+        <w:rPr>
+          <w:rFonts w:hint="cs"/>
+          <w:sz w:val="24"/>
+          <w:szCs w:val="24"/>
+          <w:rtl/>
+          <w:lang w:val="en-US"/>
+        </w:rPr>
+        <w:t>.</w:t>
+      </w:r>
+    </w:p>
+    <w:p>
+      <w:pPr>
+        <w:bidi/>
+        <w:rPr>
+          <w:b/>
+          <w:bCs/>
+          <w:sz w:val="24"/>
+          <w:szCs w:val="24"/>
+          <w:u w:val="single"/>
+          <w:rtl/>
+          <w:lang w:val="en-US"/>
+        </w:rPr>
+      </w:pPr>
+    </w:p>
+    <w:p>
+      <w:pPr>
+        <w:bidi/>
+        <w:rPr>
+          <w:b/>
+          <w:bCs/>
+          <w:sz w:val="24"/>
+          <w:szCs w:val="24"/>
+          <w:u w:val="single"/>
+          <w:rtl/>
+          <w:lang w:val="en-US"/>
+        </w:rPr>
+      </w:pPr>
+    </w:p>
+    <w:p>
+      <w:pPr>
+        <w:bidi/>
+        <w:rPr>
+          <w:b/>
+          <w:bCs/>
+          <w:sz w:val="24"/>
+          <w:szCs w:val="24"/>
+          <w:u w:val="single"/>
+          <w:rtl/>
+          <w:lang w:val="en-US"/>
+        </w:rPr>
+      </w:pPr>
+    </w:p>
+    <w:p>
+      <w:pPr>
+        <w:bidi/>
+        <w:rPr>
+          <w:b/>
+          <w:bCs/>
+          <w:sz w:val="24"/>
+          <w:szCs w:val="24"/>
+          <w:u w:val="single"/>
+          <w:rtl/>
+          <w:lang w:val="en-US"/>
+        </w:rPr>
+      </w:pPr>
+    </w:p>
+    <w:p>
+      <w:pPr>
+        <w:bidi/>
+        <w:rPr>
+          <w:b/>
+          <w:bCs/>
+          <w:sz w:val="24"/>
+          <w:szCs w:val="24"/>
+          <w:u w:val="single"/>
+          <w:rtl/>
+          <w:lang w:val="en-US"/>
+        </w:rPr>
+      </w:pPr>
+    </w:p>
+    <w:p>
+      <w:pPr>
+        <w:bidi/>
+        <w:rPr>
+          <w:b/>
+          <w:bCs/>
+          <w:sz w:val="24"/>
+          <w:szCs w:val="24"/>
+          <w:u w:val="single"/>
+          <w:rtl/>
+          <w:lang w:val="en-US"/>
+        </w:rPr>
+      </w:pPr>
+    </w:p>
+    <w:p>
+      <w:pPr>
+        <w:bidi/>
+        <w:rPr>
+          <w:b/>
+          <w:bCs/>
+          <w:sz w:val="24"/>
+          <w:szCs w:val="24"/>
+          <w:u w:val="single"/>
+          <w:rtl/>
+          <w:lang w:val="en-US"/>
+        </w:rPr>
+      </w:pPr>
+    </w:p>
+    <w:p>
+      <w:pPr>
+        <w:bidi/>
+        <w:rPr>
+          <w:b/>
+          <w:bCs/>
+          <w:sz w:val="24"/>
+          <w:szCs w:val="24"/>
+          <w:u w:val="single"/>
+          <w:rtl/>
+          <w:lang w:val="en-US"/>
+        </w:rPr>
+      </w:pPr>
+    </w:p>
+    <w:p>
+      <w:pPr>
+        <w:bidi/>
+        <w:rPr>
+          <w:b/>
+          <w:bCs/>
+          <w:sz w:val="24"/>
+          <w:szCs w:val="24"/>
+          <w:u w:val="single"/>
+          <w:rtl/>
+          <w:lang w:val="en-US"/>
+        </w:rPr>
+      </w:pPr>
+    </w:p>
+    <w:p>
+      <w:pPr>
+        <w:bidi/>
+        <w:rPr>
+          <w:b/>
+          <w:bCs/>
+          <w:sz w:val="24"/>
+          <w:szCs w:val="24"/>
+          <w:u w:val="single"/>
+          <w:rtl/>
+          <w:lang w:val="en-US"/>
+        </w:rPr>
+      </w:pPr>
+    </w:p>
+    <w:p>
+      <w:pPr>
+        <w:bidi/>
+        <w:rPr>
+          <w:b/>
+          <w:bCs/>
+          <w:sz w:val="24"/>
+          <w:szCs w:val="24"/>
+          <w:u w:val="single"/>
+          <w:rtl/>
+          <w:lang w:val="en-US"/>
+        </w:rPr>
+      </w:pPr>
+    </w:p>
+    <w:p>
+      <w:pPr>
+        <w:bidi/>
+        <w:rPr>
+          <w:b/>
+          <w:bCs/>
+          <w:sz w:val="24"/>
+          <w:szCs w:val="24"/>
+          <w:u w:val="single"/>
+          <w:rtl/>
+          <w:lang w:val="en-US"/>
+        </w:rPr>
+      </w:pPr>
+    </w:p>
+    <w:p>
+      <w:pPr>
+        <w:bidi/>
+        <w:rPr>
+          <w:b/>
+          <w:bCs/>
+          <w:sz w:val="24"/>
+          <w:szCs w:val="24"/>
+          <w:u w:val="single"/>
+          <w:rtl/>
+          <w:lang w:val="en-US"/>
+        </w:rPr>
+      </w:pPr>
+    </w:p>
+    <w:p>
+      <w:pPr>
+        <w:bidi/>
+        <w:rPr>
+          <w:b/>
+          <w:bCs/>
+          <w:sz w:val="24"/>
+          <w:szCs w:val="24"/>
+          <w:u w:val="single"/>
+          <w:rtl/>
+          <w:lang w:val="en-US"/>
+        </w:rPr>
+      </w:pPr>
+    </w:p>
+    <w:p>
+      <w:pPr>
+        <w:bidi/>
+        <w:rPr>
+          <w:b/>
+          <w:bCs/>
+          <w:sz w:val="24"/>
+          <w:szCs w:val="24"/>
+          <w:u w:val="single"/>
+          <w:rtl/>
+          <w:lang w:val="en-US"/>
+        </w:rPr>
+      </w:pPr>
+    </w:p>
+    <w:p>
+      <w:pPr>
+        <w:bidi/>
+        <w:rPr>
+          <w:b/>
+          <w:bCs/>
+          <w:sz w:val="24"/>
+          <w:szCs w:val="24"/>
+          <w:u w:val="single"/>
+          <w:rtl/>
+          <w:lang w:val="en-US"/>
+        </w:rPr>
+      </w:pPr>
+    </w:p>
+    <w:p>
+      <w:pPr>
+        <w:bidi/>
+        <w:rPr>
+          <w:b/>
+          <w:bCs/>
+          <w:sz w:val="24"/>
+          <w:szCs w:val="24"/>
+          <w:u w:val="single"/>
+          <w:lang w:val="en-US"/>
+        </w:rPr>
+      </w:pPr>
+    </w:p>
+    <w:p>
+      <w:pPr>
+        <w:bidi/>
+        <w:rPr>
+          <w:b/>
+          <w:bCs/>
+          <w:sz w:val="24"/>
+          <w:szCs w:val="24"/>
+          <w:rtl/>
+          <w:lang w:val="en-US"/>
+        </w:rPr>
+      </w:pPr>
+      <w:r>
+        <w:rPr>
+          <w:rFonts w:hint="cs"/>
+          <w:b/>
+          <w:bCs/>
+          <w:sz w:val="24"/>
+          <w:szCs w:val="24"/>
+          <w:u w:val="single"/>
+          <w:rtl/>
+          <w:lang w:val="en-US"/>
+        </w:rPr>
+        <w:lastRenderedPageBreak/>
+        <w:t>צילומי מסך:</w:t>
+      </w:r>
+    </w:p>
+    <w:p>
+      <w:pPr>
+        <w:bidi/>
+        <w:rPr>
+          <w:b/>
+          <w:bCs/>
+          <w:sz w:val="24"/>
+          <w:szCs w:val="24"/>
+          <w:u w:val="single"/>
+          <w:rtl/>
+          <w:lang w:val="en-US"/>
+        </w:rPr>
+      </w:pPr>
+      <w:r>
+        <w:rPr>
+          <w:b/>
+          <w:bCs/>
+          <w:sz w:val="24"/>
+          <w:szCs w:val="24"/>
+          <w:u w:val="single"/>
+          <w:lang w:val="en-US"/>
+        </w:rPr>
+        <w:t>CLI</w:t>
+      </w:r>
+      <w:r>
+        <w:rPr>
+          <w:rFonts w:hint="cs"/>
+          <w:b/>
+          <w:bCs/>
+          <w:sz w:val="24"/>
+          <w:szCs w:val="24"/>
+          <w:u w:val="single"/>
+          <w:rtl/>
+          <w:lang w:val="en-US"/>
+        </w:rPr>
+        <w:t>:</w:t>
+      </w:r>
+    </w:p>
+    <w:p>
+      <w:pPr>
+        <w:bidi/>
+        <w:rPr>
+          <w:sz w:val="24"/>
+          <w:szCs w:val="24"/>
+          <w:u w:val="single"/>
+          <w:rtl/>
+          <w:lang w:val="en-US"/>
+        </w:rPr>
+      </w:pPr>
+      <w:r>
+        <w:rPr>
+          <w:rFonts w:hint="cs"/>
+          <w:sz w:val="24"/>
+          <w:szCs w:val="24"/>
+          <w:u w:val="single"/>
+          <w:rtl/>
+          <w:lang w:val="en-US"/>
+        </w:rPr>
+        <w:t>ניצחון:</w:t>
+      </w:r>
+    </w:p>
+    <w:p>
+      <w:pPr>
+        <w:bidi/>
+        <w:rPr>
+          <w:sz w:val="24"/>
+          <w:szCs w:val="24"/>
+          <w:u w:val="single"/>
+          <w:rtl/>
+          <w:lang w:val="en-US"/>
+        </w:rPr>
+      </w:pPr>
+      <w:r>
+        <w:rPr>
+          <w:noProof/>
+          <w:sz w:val="24"/>
+          <w:szCs w:val="24"/>
+          <w:u w:val="single"/>
+          <w:lang w:val="en-US"/>
+        </w:rPr>
+        <w:drawing>
+          <wp:anchor distT="0" distB="0" distL="114300" distR="114300" simplePos="0" relativeHeight="251659264" behindDoc="0" locked="0" layoutInCell="1" allowOverlap="1" wp14:anchorId="00BC4315" wp14:editId="199B67B7">
+            <wp:simplePos x="0" y="0"/>
+            <wp:positionH relativeFrom="column">
+              <wp:posOffset>107886</wp:posOffset>
+            </wp:positionH>
+            <wp:positionV relativeFrom="paragraph">
+              <wp:posOffset>8090</wp:posOffset>
+            </wp:positionV>
+            <wp:extent cx="5724525" cy="4664075"/>
+            <wp:effectExtent l="0" t="0" r="9525" b="3175"/>
+            <wp:wrapNone/>
+            <wp:docPr id="2" name="Picture 2"/>
+            <wp:cNvGraphicFramePr>
+              <a:graphicFrameLocks xmlns:a="http://schemas.openxmlformats.org/drawingml/2006/main" noChangeAspect="1"/>
+            </wp:cNvGraphicFramePr>
+            <a:graphic xmlns:a="http://schemas.openxmlformats.org/drawingml/2006/main">
+              <a:graphicData uri="http://schemas.openxmlformats.org/drawingml/2006/picture">
+                <pic:pic xmlns:pic="http://schemas.openxmlformats.org/drawingml/2006/picture">
+                  <pic:nvPicPr>
+                    <pic:cNvPr id="0" name="Picture 1"/>
+                    <pic:cNvPicPr>
+                      <a:picLocks noChangeAspect="1" noChangeArrowheads="1"/>
+                    </pic:cNvPicPr>
+                  </pic:nvPicPr>
+                  <pic:blipFill>
+                    <a:blip r:embed="rId6">
+                      <a:extLst>
+                        <a:ext uri="{28A0092B-C50C-407E-A947-70E740481C1C}">
+                          <a14:useLocalDpi xmlns:a14="http://schemas.microsoft.com/office/drawing/2010/main" val="0"/>
+                        </a:ext>
+                      </a:extLst>
+                    </a:blip>
+                    <a:srcRect/>
+                    <a:stretch>
+                      <a:fillRect/>
+                    </a:stretch>
+                  </pic:blipFill>
+                  <pic:spPr bwMode="auto">
+                    <a:xfrm>
+                      <a:off x="0" y="0"/>
+                      <a:ext cx="5724525" cy="4664075"/>
+                    </a:xfrm>
+                    <a:prstGeom prst="rect">
+                      <a:avLst/>
+                    </a:prstGeom>
+                    <a:noFill/>
+                    <a:ln>
+                      <a:noFill/>
+                    </a:ln>
+                  </pic:spPr>
+                </pic:pic>
+              </a:graphicData>
+            </a:graphic>
+          </wp:anchor>
+        </w:drawing>
+      </w:r>
+    </w:p>
+    <w:p>
+      <w:pPr>
+        <w:bidi/>
+        <w:rPr>
+          <w:sz w:val="24"/>
+          <w:szCs w:val="24"/>
+          <w:u w:val="single"/>
+          <w:rtl/>
+          <w:lang w:val="en-US"/>
+        </w:rPr>
+      </w:pPr>
+    </w:p>
+    <w:p>
+      <w:pPr>
+        <w:bidi/>
+        <w:rPr>
+          <w:sz w:val="24"/>
+          <w:szCs w:val="24"/>
+          <w:u w:val="single"/>
+          <w:rtl/>
+          <w:lang w:val="en-US"/>
+        </w:rPr>
+      </w:pPr>
+    </w:p>
+    <w:p>
+      <w:pPr>
+        <w:bidi/>
+        <w:rPr>
+          <w:sz w:val="24"/>
+          <w:szCs w:val="24"/>
+          <w:u w:val="single"/>
+          <w:rtl/>
+          <w:lang w:val="en-US"/>
+        </w:rPr>
+      </w:pPr>
+    </w:p>
+    <w:p>
+      <w:pPr>
+        <w:bidi/>
+        <w:rPr>
+          <w:sz w:val="24"/>
+          <w:szCs w:val="24"/>
+          <w:u w:val="single"/>
+          <w:rtl/>
+          <w:lang w:val="en-US"/>
+        </w:rPr>
+      </w:pPr>
+    </w:p>
+    <w:p>
+      <w:pPr>
+        <w:bidi/>
+        <w:rPr>
+          <w:sz w:val="24"/>
+          <w:szCs w:val="24"/>
+          <w:u w:val="single"/>
+          <w:rtl/>
+          <w:lang w:val="en-US"/>
+        </w:rPr>
+      </w:pPr>
+    </w:p>
+    <w:p>
+      <w:pPr>
+        <w:bidi/>
+        <w:rPr>
+          <w:sz w:val="24"/>
+          <w:szCs w:val="24"/>
+          <w:u w:val="single"/>
+          <w:rtl/>
+          <w:lang w:val="en-US"/>
+        </w:rPr>
+      </w:pPr>
+    </w:p>
+    <w:p>
+      <w:pPr>
+        <w:bidi/>
+        <w:rPr>
+          <w:sz w:val="24"/>
+          <w:szCs w:val="24"/>
+          <w:u w:val="single"/>
+          <w:rtl/>
+          <w:lang w:val="en-US"/>
+        </w:rPr>
+      </w:pPr>
+    </w:p>
+    <w:p>
+      <w:pPr>
+        <w:bidi/>
+        <w:rPr>
+          <w:sz w:val="24"/>
+          <w:szCs w:val="24"/>
+          <w:u w:val="single"/>
+          <w:rtl/>
+          <w:lang w:val="en-US"/>
+        </w:rPr>
+      </w:pPr>
+    </w:p>
+    <w:p>
+      <w:pPr>
+        <w:bidi/>
+        <w:rPr>
+          <w:sz w:val="24"/>
+          <w:szCs w:val="24"/>
+          <w:u w:val="single"/>
+          <w:rtl/>
+          <w:lang w:val="en-US"/>
+        </w:rPr>
+      </w:pPr>
+    </w:p>
+    <w:p>
+      <w:pPr>
+        <w:bidi/>
+        <w:rPr>
+          <w:sz w:val="24"/>
+          <w:szCs w:val="24"/>
+          <w:u w:val="single"/>
+          <w:rtl/>
+          <w:lang w:val="en-US"/>
+        </w:rPr>
+      </w:pPr>
+    </w:p>
+    <w:p>
+      <w:pPr>
+        <w:bidi/>
+        <w:rPr>
+          <w:sz w:val="24"/>
+          <w:szCs w:val="24"/>
+          <w:u w:val="single"/>
+          <w:rtl/>
+          <w:lang w:val="en-US"/>
+        </w:rPr>
+      </w:pPr>
+    </w:p>
+    <w:p>
+      <w:pPr>
+        <w:bidi/>
+        <w:rPr>
+          <w:sz w:val="24"/>
+          <w:szCs w:val="24"/>
+          <w:u w:val="single"/>
+          <w:rtl/>
+          <w:lang w:val="en-US"/>
+        </w:rPr>
+      </w:pPr>
+    </w:p>
+    <w:p>
+      <w:pPr>
+        <w:bidi/>
+        <w:rPr>
+          <w:sz w:val="24"/>
+          <w:szCs w:val="24"/>
+          <w:u w:val="single"/>
+          <w:rtl/>
+          <w:lang w:val="en-US"/>
+        </w:rPr>
+      </w:pPr>
+    </w:p>
+    <w:p>
+      <w:pPr>
+        <w:bidi/>
+        <w:rPr>
+          <w:sz w:val="24"/>
+          <w:szCs w:val="24"/>
+          <w:u w:val="single"/>
+          <w:rtl/>
+          <w:lang w:val="en-US"/>
+        </w:rPr>
+      </w:pPr>
+    </w:p>
+    <w:p>
+      <w:pPr>
+        <w:bidi/>
+        <w:rPr>
+          <w:sz w:val="24"/>
+          <w:szCs w:val="24"/>
+          <w:u w:val="single"/>
+          <w:rtl/>
+          <w:lang w:val="en-US"/>
+        </w:rPr>
+      </w:pPr>
+    </w:p>
+    <w:p>
+      <w:pPr>
+        <w:bidi/>
+        <w:rPr>
+          <w:sz w:val="24"/>
+          <w:szCs w:val="24"/>
+          <w:u w:val="single"/>
+          <w:rtl/>
+          <w:lang w:val="en-US"/>
+        </w:rPr>
+      </w:pPr>
+    </w:p>
+    <w:p>
+      <w:pPr>
+        <w:bidi/>
+        <w:rPr>
+          <w:sz w:val="24"/>
+          <w:szCs w:val="24"/>
+          <w:u w:val="single"/>
+          <w:rtl/>
+          <w:lang w:val="en-US"/>
+        </w:rPr>
+      </w:pPr>
+    </w:p>
+    <w:p>
+      <w:pPr>
+        <w:bidi/>
+        <w:rPr>
+          <w:sz w:val="24"/>
+          <w:szCs w:val="24"/>
+          <w:u w:val="single"/>
+          <w:rtl/>
+          <w:lang w:val="en-US"/>
+        </w:rPr>
+      </w:pPr>
+    </w:p>
+    <w:p>
+      <w:pPr>
+        <w:bidi/>
+        <w:rPr>
+          <w:sz w:val="24"/>
+          <w:szCs w:val="24"/>
+          <w:u w:val="single"/>
+          <w:rtl/>
+          <w:lang w:val="en-US"/>
+        </w:rPr>
+      </w:pPr>
+    </w:p>
+    <w:p>
+      <w:pPr>
+        <w:bidi/>
+        <w:rPr>
+          <w:sz w:val="24"/>
+          <w:szCs w:val="24"/>
+          <w:u w:val="single"/>
+          <w:rtl/>
+          <w:lang w:val="en-US"/>
+        </w:rPr>
+      </w:pPr>
+    </w:p>
+    <w:p>
+      <w:pPr>
+        <w:bidi/>
+        <w:rPr>
+          <w:sz w:val="24"/>
+          <w:szCs w:val="24"/>
+          <w:u w:val="single"/>
+          <w:rtl/>
+          <w:lang w:val="en-US"/>
+        </w:rPr>
+      </w:pPr>
+    </w:p>
+    <w:p>
+      <w:pPr>
+        <w:bidi/>
+        <w:rPr>
+          <w:sz w:val="24"/>
+          <w:szCs w:val="24"/>
+          <w:u w:val="single"/>
+          <w:rtl/>
+          <w:lang w:val="en-US"/>
+        </w:rPr>
+      </w:pPr>
+    </w:p>
+    <w:p>
+      <w:pPr>
+        <w:bidi/>
+        <w:rPr>
+          <w:sz w:val="24"/>
+          <w:szCs w:val="24"/>
+          <w:u w:val="single"/>
+          <w:rtl/>
+          <w:lang w:val="en-US"/>
+        </w:rPr>
+      </w:pPr>
+    </w:p>
+    <w:p>
+      <w:pPr>
+        <w:bidi/>
+        <w:rPr>
+          <w:sz w:val="24"/>
+          <w:szCs w:val="24"/>
+          <w:u w:val="single"/>
+          <w:rtl/>
+          <w:lang w:val="en-US"/>
+        </w:rPr>
+      </w:pPr>
+    </w:p>
+    <w:p>
+      <w:pPr>
+        <w:bidi/>
+        <w:rPr>
+          <w:sz w:val="24"/>
+          <w:szCs w:val="24"/>
+          <w:u w:val="single"/>
+          <w:rtl/>
+          <w:lang w:val="en-US"/>
+        </w:rPr>
+      </w:pPr>
+    </w:p>
+    <w:p>
+      <w:pPr>
+        <w:bidi/>
+        <w:rPr>
+          <w:sz w:val="24"/>
+          <w:szCs w:val="24"/>
+          <w:u w:val="single"/>
+          <w:rtl/>
+          <w:lang w:val="en-US"/>
+        </w:rPr>
+      </w:pPr>
+    </w:p>
+    <w:p>
+      <w:pPr>
+        <w:bidi/>
+        <w:rPr>
+          <w:sz w:val="24"/>
+          <w:szCs w:val="24"/>
+          <w:u w:val="single"/>
+          <w:rtl/>
+          <w:lang w:val="en-US"/>
+        </w:rPr>
+      </w:pPr>
+      <w:r>
+        <w:rPr>
+          <w:noProof/>
+          <w:sz w:val="24"/>
+          <w:szCs w:val="24"/>
+          <w:lang w:val="en-US"/>
+        </w:rPr>
+        <w:lastRenderedPageBreak/>
+        <w:drawing>
+          <wp:anchor distT="0" distB="0" distL="114300" distR="114300" simplePos="0" relativeHeight="251660288" behindDoc="0" locked="0" layoutInCell="1" allowOverlap="1" wp14:anchorId="6950E587" wp14:editId="1ABD53AC">
+            <wp:simplePos x="0" y="0"/>
+            <wp:positionH relativeFrom="column">
+              <wp:posOffset>206573</wp:posOffset>
+            </wp:positionH>
+            <wp:positionV relativeFrom="paragraph">
+              <wp:posOffset>-454596</wp:posOffset>
+            </wp:positionV>
+            <wp:extent cx="5724525" cy="5002530"/>
+            <wp:effectExtent l="0" t="0" r="9525" b="7620"/>
+            <wp:wrapNone/>
+            <wp:docPr id="3" name="Picture 3"/>
+            <wp:cNvGraphicFramePr>
+              <a:graphicFrameLocks xmlns:a="http://schemas.openxmlformats.org/drawingml/2006/main" noChangeAspect="1"/>
+            </wp:cNvGraphicFramePr>
+            <a:graphic xmlns:a="http://schemas.openxmlformats.org/drawingml/2006/main">
+              <a:graphicData uri="http://schemas.openxmlformats.org/drawingml/2006/picture">
+                <pic:pic xmlns:pic="http://schemas.openxmlformats.org/drawingml/2006/picture">
+                  <pic:nvPicPr>
+                    <pic:cNvPr id="0" name="Picture 2"/>
+                    <pic:cNvPicPr>
+                      <a:picLocks noChangeAspect="1" noChangeArrowheads="1"/>
+                    </pic:cNvPicPr>
+                  </pic:nvPicPr>
+                  <pic:blipFill>
+                    <a:blip r:embed="rId7">
+                      <a:extLst>
+                        <a:ext uri="{28A0092B-C50C-407E-A947-70E740481C1C}">
+                          <a14:useLocalDpi xmlns:a14="http://schemas.microsoft.com/office/drawing/2010/main" val="0"/>
+                        </a:ext>
+                      </a:extLst>
+                    </a:blip>
+                    <a:srcRect/>
+                    <a:stretch>
+                      <a:fillRect/>
+                    </a:stretch>
+                  </pic:blipFill>
+                  <pic:spPr bwMode="auto">
+                    <a:xfrm>
+                      <a:off x="0" y="0"/>
+                      <a:ext cx="5724525" cy="5002530"/>
+                    </a:xfrm>
+                    <a:prstGeom prst="rect">
+                      <a:avLst/>
+                    </a:prstGeom>
+                    <a:noFill/>
+                    <a:ln>
+                      <a:noFill/>
+                    </a:ln>
+                  </pic:spPr>
+                </pic:pic>
+              </a:graphicData>
+            </a:graphic>
+          </wp:anchor>
+        </w:drawing>
+      </w:r>
+    </w:p>
+    <w:p>
+      <w:pPr>
+        <w:bidi/>
+        <w:rPr>
+          <w:sz w:val="24"/>
+          <w:szCs w:val="24"/>
+          <w:u w:val="single"/>
+          <w:rtl/>
+          <w:lang w:val="en-US"/>
+        </w:rPr>
+      </w:pPr>
+      <w:r>
+        <w:rPr>
+          <w:noProof/>
+          <w:sz w:val="24"/>
+          <w:szCs w:val="24"/>
+          <w:lang w:val="en-US"/>
+        </w:rPr>
+        <w:drawing>
+          <wp:anchor distT="0" distB="0" distL="114300" distR="114300" simplePos="0" relativeHeight="251661312" behindDoc="0" locked="0" layoutInCell="1" allowOverlap="1" wp14:anchorId="53A0DADD" wp14:editId="60896124">
+            <wp:simplePos x="0" y="0"/>
+            <wp:positionH relativeFrom="column">
+              <wp:posOffset>191952</wp:posOffset>
+            </wp:positionH>
+            <wp:positionV relativeFrom="paragraph">
+              <wp:posOffset>4457812</wp:posOffset>
+            </wp:positionV>
+            <wp:extent cx="5724525" cy="3404235"/>
+            <wp:effectExtent l="0" t="0" r="9525" b="5715"/>
+            <wp:wrapNone/>
+            <wp:docPr id="4" name="Picture 4"/>
+            <wp:cNvGraphicFramePr>
+              <a:graphicFrameLocks xmlns:a="http://schemas.openxmlformats.org/drawingml/2006/main" noChangeAspect="1"/>
+            </wp:cNvGraphicFramePr>
+            <a:graphic xmlns:a="http://schemas.openxmlformats.org/drawingml/2006/main">
+              <a:graphicData uri="http://schemas.openxmlformats.org/drawingml/2006/picture">
+                <pic:pic xmlns:pic="http://schemas.openxmlformats.org/drawingml/2006/picture">
+                  <pic:nvPicPr>
+                    <pic:cNvPr id="0" name="Picture 3"/>
+                    <pic:cNvPicPr>
+                      <a:picLocks noChangeAspect="1" noChangeArrowheads="1"/>
+                    </pic:cNvPicPr>
+                  </pic:nvPicPr>
+                  <pic:blipFill>
+                    <a:blip r:embed="rId8">
+                      <a:extLst>
+                        <a:ext uri="{28A0092B-C50C-407E-A947-70E740481C1C}">
+                          <a14:useLocalDpi xmlns:a14="http://schemas.microsoft.com/office/drawing/2010/main" val="0"/>
+                        </a:ext>
+                      </a:extLst>
+                    </a:blip>
+                    <a:srcRect/>
+                    <a:stretch>
+                      <a:fillRect/>
+                    </a:stretch>
+                  </pic:blipFill>
+                  <pic:spPr bwMode="auto">
+                    <a:xfrm>
+                      <a:off x="0" y="0"/>
+                      <a:ext cx="5724525" cy="3404235"/>
+                    </a:xfrm>
+                    <a:prstGeom prst="rect">
+                      <a:avLst/>
+                    </a:prstGeom>
+                    <a:noFill/>
+                    <a:ln>
+                      <a:noFill/>
+                    </a:ln>
+                  </pic:spPr>
+                </pic:pic>
+              </a:graphicData>
+            </a:graphic>
+          </wp:anchor>
+        </w:drawing>
+      </w:r>
+    </w:p>
+    <w:p>
+      <w:pPr>
+        <w:bidi/>
+        <w:rPr>
+          <w:sz w:val="24"/>
+          <w:szCs w:val="24"/>
+          <w:u w:val="single"/>
+          <w:rtl/>
+          <w:lang w:val="en-US"/>
+        </w:rPr>
+      </w:pPr>
+    </w:p>
+    <w:p>
+      <w:pPr>
+        <w:bidi/>
+        <w:rPr>
+          <w:sz w:val="24"/>
+          <w:szCs w:val="24"/>
+          <w:u w:val="single"/>
+          <w:rtl/>
+          <w:lang w:val="en-US"/>
+        </w:rPr>
+      </w:pPr>
+    </w:p>
+    <w:p>
+      <w:pPr>
+        <w:bidi/>
+        <w:rPr>
+          <w:sz w:val="24"/>
+          <w:szCs w:val="24"/>
+          <w:u w:val="single"/>
+          <w:rtl/>
+          <w:lang w:val="en-US"/>
+        </w:rPr>
+      </w:pPr>
+    </w:p>
+    <w:p>
+      <w:pPr>
+        <w:bidi/>
+        <w:rPr>
+          <w:sz w:val="24"/>
+          <w:szCs w:val="24"/>
+          <w:u w:val="single"/>
+          <w:rtl/>
+          <w:lang w:val="en-US"/>
+        </w:rPr>
+      </w:pPr>
+    </w:p>
+    <w:p>
+      <w:pPr>
+        <w:bidi/>
+        <w:rPr>
+          <w:sz w:val="24"/>
+          <w:szCs w:val="24"/>
+          <w:u w:val="single"/>
+          <w:rtl/>
+          <w:lang w:val="en-US"/>
+        </w:rPr>
+      </w:pPr>
+    </w:p>
+    <w:p>
+      <w:pPr>
+        <w:bidi/>
+        <w:rPr>
+          <w:sz w:val="24"/>
+          <w:szCs w:val="24"/>
+          <w:u w:val="single"/>
+          <w:rtl/>
+          <w:lang w:val="en-US"/>
+        </w:rPr>
+      </w:pPr>
+    </w:p>
+    <w:p>
+      <w:pPr>
+        <w:bidi/>
+        <w:rPr>
+          <w:sz w:val="24"/>
+          <w:szCs w:val="24"/>
+          <w:u w:val="single"/>
+          <w:rtl/>
+          <w:lang w:val="en-US"/>
+        </w:rPr>
+      </w:pPr>
+    </w:p>
+    <w:p>
+      <w:pPr>
+        <w:bidi/>
+        <w:rPr>
+          <w:sz w:val="24"/>
+          <w:szCs w:val="24"/>
+          <w:u w:val="single"/>
+          <w:rtl/>
+          <w:lang w:val="en-US"/>
+        </w:rPr>
+      </w:pPr>
+    </w:p>
+    <w:p>
+      <w:pPr>
+        <w:bidi/>
+        <w:rPr>
+          <w:sz w:val="24"/>
+          <w:szCs w:val="24"/>
+          <w:u w:val="single"/>
+          <w:rtl/>
+          <w:lang w:val="en-US"/>
+        </w:rPr>
+      </w:pPr>
+    </w:p>
+    <w:p>
+      <w:pPr>
+        <w:bidi/>
+        <w:rPr>
+          <w:sz w:val="24"/>
+          <w:szCs w:val="24"/>
+          <w:u w:val="single"/>
+          <w:rtl/>
+          <w:lang w:val="en-US"/>
+        </w:rPr>
+      </w:pPr>
+    </w:p>
+    <w:p>
+      <w:pPr>
+        <w:bidi/>
+        <w:rPr>
+          <w:sz w:val="24"/>
+          <w:szCs w:val="24"/>
+          <w:u w:val="single"/>
+          <w:rtl/>
+          <w:lang w:val="en-US"/>
+        </w:rPr>
+      </w:pPr>
+    </w:p>
+    <w:p>
+      <w:pPr>
+        <w:bidi/>
+        <w:rPr>
+          <w:sz w:val="24"/>
+          <w:szCs w:val="24"/>
+          <w:u w:val="single"/>
+          <w:rtl/>
+          <w:lang w:val="en-US"/>
+        </w:rPr>
+      </w:pPr>
+    </w:p>
+    <w:p>
+      <w:pPr>
+        <w:bidi/>
+        <w:rPr>
+          <w:sz w:val="24"/>
+          <w:szCs w:val="24"/>
+          <w:u w:val="single"/>
+          <w:rtl/>
+          <w:lang w:val="en-US"/>
+        </w:rPr>
+      </w:pPr>
+    </w:p>
+    <w:p>
+      <w:pPr>
+        <w:bidi/>
+        <w:rPr>
+          <w:sz w:val="24"/>
+          <w:szCs w:val="24"/>
+          <w:u w:val="single"/>
+          <w:rtl/>
+          <w:lang w:val="en-US"/>
+        </w:rPr>
+      </w:pPr>
+    </w:p>
+    <w:p>
+      <w:pPr>
+        <w:bidi/>
+        <w:rPr>
+          <w:sz w:val="24"/>
+          <w:szCs w:val="24"/>
+          <w:u w:val="single"/>
+          <w:rtl/>
+          <w:lang w:val="en-US"/>
+        </w:rPr>
+      </w:pPr>
+    </w:p>
+    <w:p>
+      <w:pPr>
+        <w:bidi/>
+        <w:rPr>
+          <w:sz w:val="24"/>
+          <w:szCs w:val="24"/>
+          <w:u w:val="single"/>
+          <w:rtl/>
+          <w:lang w:val="en-US"/>
+        </w:rPr>
+      </w:pPr>
+    </w:p>
+    <w:p>
+      <w:pPr>
+        <w:bidi/>
+        <w:rPr>
+          <w:sz w:val="24"/>
+          <w:szCs w:val="24"/>
+          <w:u w:val="single"/>
+          <w:rtl/>
+          <w:lang w:val="en-US"/>
+        </w:rPr>
+      </w:pPr>
+    </w:p>
+    <w:p>
+      <w:pPr>
+        <w:bidi/>
+        <w:rPr>
+          <w:sz w:val="24"/>
+          <w:szCs w:val="24"/>
+          <w:u w:val="single"/>
+          <w:rtl/>
+          <w:lang w:val="en-US"/>
+        </w:rPr>
+      </w:pPr>
+    </w:p>
+    <w:p>
+      <w:pPr>
+        <w:bidi/>
+        <w:rPr>
+          <w:sz w:val="24"/>
+          <w:szCs w:val="24"/>
+          <w:u w:val="single"/>
+          <w:rtl/>
+          <w:lang w:val="en-US"/>
+        </w:rPr>
+      </w:pPr>
+    </w:p>
+    <w:p>
+      <w:pPr>
+        <w:bidi/>
+        <w:rPr>
+          <w:sz w:val="24"/>
+          <w:szCs w:val="24"/>
+          <w:u w:val="single"/>
+          <w:rtl/>
+          <w:lang w:val="en-US"/>
+        </w:rPr>
+      </w:pPr>
+    </w:p>
+    <w:p>
+      <w:pPr>
+        <w:bidi/>
+        <w:rPr>
+          <w:sz w:val="24"/>
+          <w:szCs w:val="24"/>
+          <w:u w:val="single"/>
+          <w:rtl/>
+          <w:lang w:val="en-US"/>
+        </w:rPr>
+      </w:pPr>
+    </w:p>
+    <w:p>
+      <w:pPr>
+        <w:bidi/>
+        <w:rPr>
+          <w:sz w:val="24"/>
+          <w:szCs w:val="24"/>
+          <w:u w:val="single"/>
+          <w:rtl/>
+          <w:lang w:val="en-US"/>
+        </w:rPr>
+      </w:pPr>
+    </w:p>
+    <w:p>
+      <w:pPr>
+        <w:bidi/>
+        <w:rPr>
+          <w:sz w:val="24"/>
+          <w:szCs w:val="24"/>
+          <w:u w:val="single"/>
+          <w:rtl/>
+          <w:lang w:val="en-US"/>
+        </w:rPr>
+      </w:pPr>
+    </w:p>
+    <w:p>
+      <w:pPr>
+        <w:bidi/>
+        <w:rPr>
+          <w:sz w:val="24"/>
+          <w:szCs w:val="24"/>
+          <w:u w:val="single"/>
+          <w:rtl/>
+          <w:lang w:val="en-US"/>
+        </w:rPr>
+      </w:pPr>
+    </w:p>
+    <w:p>
+      <w:pPr>
+        <w:bidi/>
+        <w:rPr>
+          <w:sz w:val="24"/>
+          <w:szCs w:val="24"/>
+          <w:u w:val="single"/>
+          <w:rtl/>
+          <w:lang w:val="en-US"/>
+        </w:rPr>
+      </w:pPr>
+    </w:p>
+    <w:p>
+      <w:pPr>
+        <w:bidi/>
+        <w:rPr>
+          <w:sz w:val="24"/>
+          <w:szCs w:val="24"/>
+          <w:u w:val="single"/>
+          <w:rtl/>
+          <w:lang w:val="en-US"/>
+        </w:rPr>
+      </w:pPr>
+    </w:p>
+    <w:p>
+      <w:pPr>
+        <w:bidi/>
+        <w:rPr>
+          <w:sz w:val="24"/>
+          <w:szCs w:val="24"/>
+          <w:u w:val="single"/>
+          <w:rtl/>
+          <w:lang w:val="en-US"/>
+        </w:rPr>
+      </w:pPr>
+    </w:p>
+    <w:p>
+      <w:pPr>
+        <w:bidi/>
+        <w:rPr>
+          <w:sz w:val="24"/>
+          <w:szCs w:val="24"/>
+          <w:u w:val="single"/>
+          <w:rtl/>
+          <w:lang w:val="en-US"/>
+        </w:rPr>
+      </w:pPr>
+    </w:p>
+    <w:p>
+      <w:pPr>
+        <w:bidi/>
+        <w:rPr>
+          <w:sz w:val="24"/>
+          <w:szCs w:val="24"/>
+          <w:u w:val="single"/>
+          <w:rtl/>
+          <w:lang w:val="en-US"/>
+        </w:rPr>
+      </w:pPr>
+      <w:r>
+        <w:rPr>
+          <w:noProof/>
+          <w:sz w:val="24"/>
+          <w:szCs w:val="24"/>
+          <w:lang w:val="en-US"/>
+        </w:rPr>
+        <w:lastRenderedPageBreak/>
+        <w:drawing>
+          <wp:anchor distT="0" distB="0" distL="114300" distR="114300" simplePos="0" relativeHeight="251662336" behindDoc="0" locked="0" layoutInCell="1" allowOverlap="1" wp14:anchorId="21AF7CA2" wp14:editId="70B11F87">
+            <wp:simplePos x="0" y="0"/>
+            <wp:positionH relativeFrom="margin">
+              <wp:align>right</wp:align>
+            </wp:positionH>
+            <wp:positionV relativeFrom="paragraph">
+              <wp:posOffset>278861</wp:posOffset>
+            </wp:positionV>
+            <wp:extent cx="5732145" cy="5209540"/>
+            <wp:effectExtent l="0" t="0" r="1905" b="0"/>
+            <wp:wrapNone/>
+            <wp:docPr id="5" name="Picture 5"/>
+            <wp:cNvGraphicFramePr>
+              <a:graphicFrameLocks xmlns:a="http://schemas.openxmlformats.org/drawingml/2006/main" noChangeAspect="1"/>
+            </wp:cNvGraphicFramePr>
+            <a:graphic xmlns:a="http://schemas.openxmlformats.org/drawingml/2006/main">
+              <a:graphicData uri="http://schemas.openxmlformats.org/drawingml/2006/picture">
+                <pic:pic xmlns:pic="http://schemas.openxmlformats.org/drawingml/2006/picture">
+                  <pic:nvPicPr>
+                    <pic:cNvPr id="0" name="Picture 4"/>
+                    <pic:cNvPicPr>
+                      <a:picLocks noChangeAspect="1" noChangeArrowheads="1"/>
+                    </pic:cNvPicPr>
+                  </pic:nvPicPr>
+                  <pic:blipFill>
+                    <a:blip r:embed="rId9">
+                      <a:extLst>
+                        <a:ext uri="{28A0092B-C50C-407E-A947-70E740481C1C}">
+                          <a14:useLocalDpi xmlns:a14="http://schemas.microsoft.com/office/drawing/2010/main" val="0"/>
+                        </a:ext>
+                      </a:extLst>
+                    </a:blip>
+                    <a:srcRect/>
+                    <a:stretch>
+                      <a:fillRect/>
+                    </a:stretch>
+                  </pic:blipFill>
+                  <pic:spPr bwMode="auto">
+                    <a:xfrm>
+                      <a:off x="0" y="0"/>
+                      <a:ext cx="5732145" cy="5209540"/>
+                    </a:xfrm>
+                    <a:prstGeom prst="rect">
+                      <a:avLst/>
+                    </a:prstGeom>
+                    <a:noFill/>
+                    <a:ln>
+                      <a:noFill/>
+                    </a:ln>
+                  </pic:spPr>
+                </pic:pic>
+              </a:graphicData>
+            </a:graphic>
+          </wp:anchor>
+        </w:drawing>
+      </w:r>
+      <w:r>
+        <w:rPr>
+          <w:rFonts w:hint="cs"/>
+          <w:sz w:val="24"/>
+          <w:szCs w:val="24"/>
+          <w:u w:val="single"/>
+          <w:rtl/>
+          <w:lang w:val="en-US"/>
+        </w:rPr>
+        <w:t>הפסד:</w:t>
+      </w:r>
+    </w:p>
+    <w:p>
+      <w:pPr>
+        <w:bidi/>
+        <w:rPr>
+          <w:sz w:val="24"/>
+          <w:szCs w:val="24"/>
+          <w:u w:val="single"/>
+          <w:rtl/>
+          <w:lang w:val="en-US"/>
+        </w:rPr>
+      </w:pPr>
+    </w:p>
+    <w:p>
+      <w:pPr>
+        <w:bidi/>
+        <w:rPr>
+          <w:sz w:val="24"/>
+          <w:szCs w:val="24"/>
+          <w:u w:val="single"/>
+          <w:rtl/>
+          <w:lang w:val="en-US"/>
+        </w:rPr>
+      </w:pPr>
+    </w:p>
+    <w:p>
+      <w:pPr>
+        <w:bidi/>
+        <w:rPr>
+          <w:sz w:val="24"/>
+          <w:szCs w:val="24"/>
+          <w:u w:val="single"/>
+          <w:rtl/>
+          <w:lang w:val="en-US"/>
+        </w:rPr>
+      </w:pPr>
+    </w:p>
+    <w:p>
+      <w:pPr>
+        <w:bidi/>
+        <w:rPr>
+          <w:sz w:val="24"/>
+          <w:szCs w:val="24"/>
+          <w:u w:val="single"/>
+          <w:rtl/>
+          <w:lang w:val="en-US"/>
+        </w:rPr>
+      </w:pPr>
+    </w:p>
+    <w:p>
+      <w:pPr>
+        <w:bidi/>
+        <w:rPr>
+          <w:sz w:val="24"/>
+          <w:szCs w:val="24"/>
+          <w:u w:val="single"/>
+          <w:rtl/>
+          <w:lang w:val="en-US"/>
+        </w:rPr>
+      </w:pPr>
+    </w:p>
+    <w:p>
+      <w:pPr>
+        <w:bidi/>
+        <w:rPr>
+          <w:sz w:val="24"/>
+          <w:szCs w:val="24"/>
+          <w:u w:val="single"/>
+          <w:rtl/>
+          <w:lang w:val="en-US"/>
+        </w:rPr>
+      </w:pPr>
+    </w:p>
+    <w:p>
+      <w:pPr>
+        <w:bidi/>
+        <w:rPr>
+          <w:sz w:val="24"/>
+          <w:szCs w:val="24"/>
+          <w:u w:val="single"/>
+          <w:rtl/>
+          <w:lang w:val="en-US"/>
+        </w:rPr>
+      </w:pPr>
+    </w:p>
+    <w:p>
+      <w:pPr>
+        <w:bidi/>
+        <w:rPr>
+          <w:sz w:val="24"/>
+          <w:szCs w:val="24"/>
+          <w:u w:val="single"/>
+          <w:rtl/>
+          <w:lang w:val="en-US"/>
+        </w:rPr>
+      </w:pPr>
+    </w:p>
+    <w:p>
+      <w:pPr>
+        <w:bidi/>
+        <w:rPr>
+          <w:sz w:val="24"/>
+          <w:szCs w:val="24"/>
+          <w:u w:val="single"/>
+          <w:rtl/>
+          <w:lang w:val="en-US"/>
+        </w:rPr>
+      </w:pPr>
+    </w:p>
+    <w:p>
+      <w:pPr>
+        <w:bidi/>
+        <w:rPr>
+          <w:sz w:val="24"/>
+          <w:szCs w:val="24"/>
+          <w:u w:val="single"/>
+          <w:rtl/>
+          <w:lang w:val="en-US"/>
+        </w:rPr>
+      </w:pPr>
+    </w:p>
+    <w:p>
+      <w:pPr>
+        <w:bidi/>
+        <w:rPr>
+          <w:sz w:val="24"/>
+          <w:szCs w:val="24"/>
+          <w:u w:val="single"/>
+          <w:rtl/>
+          <w:lang w:val="en-US"/>
+        </w:rPr>
+      </w:pPr>
+    </w:p>
+    <w:p>
+      <w:pPr>
+        <w:bidi/>
+        <w:rPr>
+          <w:sz w:val="24"/>
+          <w:szCs w:val="24"/>
+          <w:u w:val="single"/>
+          <w:rtl/>
+          <w:lang w:val="en-US"/>
+        </w:rPr>
+      </w:pPr>
+    </w:p>
+    <w:p>
+      <w:pPr>
+        <w:bidi/>
+        <w:rPr>
+          <w:sz w:val="24"/>
+          <w:szCs w:val="24"/>
+          <w:u w:val="single"/>
+          <w:rtl/>
+          <w:lang w:val="en-US"/>
+        </w:rPr>
+      </w:pPr>
+    </w:p>
+    <w:p>
+      <w:pPr>
+        <w:bidi/>
+        <w:rPr>
+          <w:sz w:val="24"/>
+          <w:szCs w:val="24"/>
+          <w:u w:val="single"/>
+          <w:rtl/>
+          <w:lang w:val="en-US"/>
+        </w:rPr>
+      </w:pPr>
+    </w:p>
+    <w:p>
+      <w:pPr>
+        <w:bidi/>
+        <w:rPr>
+          <w:sz w:val="24"/>
+          <w:szCs w:val="24"/>
+          <w:u w:val="single"/>
+          <w:rtl/>
+          <w:lang w:val="en-US"/>
+        </w:rPr>
+      </w:pPr>
+    </w:p>
+    <w:p>
+      <w:pPr>
+        <w:bidi/>
+        <w:rPr>
+          <w:sz w:val="24"/>
+          <w:szCs w:val="24"/>
+          <w:u w:val="single"/>
+          <w:rtl/>
+          <w:lang w:val="en-US"/>
+        </w:rPr>
+      </w:pPr>
+    </w:p>
+    <w:p>
+      <w:pPr>
+        <w:bidi/>
+        <w:rPr>
+          <w:sz w:val="24"/>
+          <w:szCs w:val="24"/>
+          <w:u w:val="single"/>
+          <w:rtl/>
+          <w:lang w:val="en-US"/>
+        </w:rPr>
+      </w:pPr>
+    </w:p>
+    <w:p>
+      <w:pPr>
+        <w:bidi/>
+        <w:rPr>
+          <w:sz w:val="24"/>
+          <w:szCs w:val="24"/>
+          <w:u w:val="single"/>
+          <w:rtl/>
+          <w:lang w:val="en-US"/>
+        </w:rPr>
+      </w:pPr>
+    </w:p>
+    <w:p>
+      <w:pPr>
+        <w:bidi/>
+        <w:rPr>
+          <w:sz w:val="24"/>
+          <w:szCs w:val="24"/>
+          <w:u w:val="single"/>
+          <w:rtl/>
+          <w:lang w:val="en-US"/>
+        </w:rPr>
+      </w:pPr>
+    </w:p>
+    <w:p>
+      <w:pPr>
+        <w:bidi/>
+        <w:rPr>
+          <w:sz w:val="24"/>
+          <w:szCs w:val="24"/>
+          <w:u w:val="single"/>
+          <w:rtl/>
+          <w:lang w:val="en-US"/>
+        </w:rPr>
+      </w:pPr>
+    </w:p>
+    <w:p>
+      <w:pPr>
+        <w:bidi/>
+        <w:rPr>
+          <w:sz w:val="24"/>
+          <w:szCs w:val="24"/>
+          <w:u w:val="single"/>
+          <w:rtl/>
+          <w:lang w:val="en-US"/>
+        </w:rPr>
+      </w:pPr>
+    </w:p>
+    <w:p>
+      <w:pPr>
+        <w:bidi/>
+        <w:rPr>
+          <w:sz w:val="24"/>
+          <w:szCs w:val="24"/>
+          <w:u w:val="single"/>
+          <w:rtl/>
+          <w:lang w:val="en-US"/>
+        </w:rPr>
+      </w:pPr>
+    </w:p>
+    <w:p>
+      <w:pPr>
+        <w:bidi/>
+        <w:rPr>
+          <w:sz w:val="24"/>
+          <w:szCs w:val="24"/>
+          <w:u w:val="single"/>
+          <w:rtl/>
+          <w:lang w:val="en-US"/>
+        </w:rPr>
+      </w:pPr>
+    </w:p>
+    <w:p>
+      <w:pPr>
+        <w:bidi/>
+        <w:rPr>
+          <w:sz w:val="24"/>
+          <w:szCs w:val="24"/>
+          <w:u w:val="single"/>
+          <w:rtl/>
+          <w:lang w:val="en-US"/>
+        </w:rPr>
+      </w:pPr>
+    </w:p>
+    <w:p>
+      <w:pPr>
+        <w:bidi/>
+        <w:rPr>
+          <w:sz w:val="24"/>
+          <w:szCs w:val="24"/>
+          <w:u w:val="single"/>
+          <w:rtl/>
+          <w:lang w:val="en-US"/>
+        </w:rPr>
+      </w:pPr>
+    </w:p>
+    <w:p>
+      <w:pPr>
+        <w:bidi/>
+        <w:rPr>
+          <w:sz w:val="24"/>
+          <w:szCs w:val="24"/>
+          <w:u w:val="single"/>
+          <w:rtl/>
+          <w:lang w:val="en-US"/>
+        </w:rPr>
+      </w:pPr>
+    </w:p>
+    <w:p>
+      <w:pPr>
+        <w:bidi/>
+        <w:rPr>
+          <w:sz w:val="24"/>
+          <w:szCs w:val="24"/>
+          <w:u w:val="single"/>
+          <w:rtl/>
+          <w:lang w:val="en-US"/>
+        </w:rPr>
+      </w:pPr>
+    </w:p>
+    <w:p>
+      <w:pPr>
+        <w:bidi/>
+        <w:rPr>
+          <w:sz w:val="24"/>
+          <w:szCs w:val="24"/>
+          <w:u w:val="single"/>
+          <w:rtl/>
+          <w:lang w:val="en-US"/>
+        </w:rPr>
+      </w:pPr>
+    </w:p>
+    <w:p>
+      <w:pPr>
+        <w:bidi/>
+        <w:rPr>
+          <w:sz w:val="24"/>
+          <w:szCs w:val="24"/>
+          <w:u w:val="single"/>
+          <w:rtl/>
+          <w:lang w:val="en-US"/>
+        </w:rPr>
+      </w:pPr>
+    </w:p>
+    <w:p>
+      <w:pPr>
+        <w:bidi/>
+        <w:rPr>
+          <w:sz w:val="24"/>
+          <w:szCs w:val="24"/>
+          <w:u w:val="single"/>
+          <w:rtl/>
+          <w:lang w:val="en-US"/>
+        </w:rPr>
+      </w:pPr>
+      <w:r>
+        <w:rPr>
+          <w:noProof/>
+          <w:sz w:val="24"/>
+          <w:szCs w:val="24"/>
+          <w:u w:val="single"/>
+          <w:lang w:val="en-US"/>
+        </w:rPr>
+        <w:lastRenderedPageBreak/>
+        <w:drawing>
+          <wp:anchor distT="0" distB="0" distL="114300" distR="114300" simplePos="0" relativeHeight="251663360" behindDoc="0" locked="0" layoutInCell="1" allowOverlap="1" wp14:anchorId="68492CDD" wp14:editId="7FB9A1CB">
+            <wp:simplePos x="0" y="0"/>
+            <wp:positionH relativeFrom="margin">
+              <wp:align>right</wp:align>
+            </wp:positionH>
+            <wp:positionV relativeFrom="paragraph">
+              <wp:posOffset>3559</wp:posOffset>
+            </wp:positionV>
+            <wp:extent cx="5724525" cy="5017770"/>
+            <wp:effectExtent l="0" t="0" r="9525" b="0"/>
+            <wp:wrapNone/>
+            <wp:docPr id="6" name="Picture 6"/>
+            <wp:cNvGraphicFramePr>
+              <a:graphicFrameLocks xmlns:a="http://schemas.openxmlformats.org/drawingml/2006/main" noChangeAspect="1"/>
+            </wp:cNvGraphicFramePr>
+            <a:graphic xmlns:a="http://schemas.openxmlformats.org/drawingml/2006/main">
+              <a:graphicData uri="http://schemas.openxmlformats.org/drawingml/2006/picture">
+                <pic:pic xmlns:pic="http://schemas.openxmlformats.org/drawingml/2006/picture">
+                  <pic:nvPicPr>
+                    <pic:cNvPr id="0" name="Picture 5"/>
+                    <pic:cNvPicPr>
+                      <a:picLocks noChangeAspect="1" noChangeArrowheads="1"/>
+                    </pic:cNvPicPr>
+                  </pic:nvPicPr>
+                  <pic:blipFill>
+                    <a:blip r:embed="rId10">
+                      <a:extLst>
+                        <a:ext uri="{28A0092B-C50C-407E-A947-70E740481C1C}">
+                          <a14:useLocalDpi xmlns:a14="http://schemas.microsoft.com/office/drawing/2010/main" val="0"/>
+                        </a:ext>
+                      </a:extLst>
+                    </a:blip>
+                    <a:srcRect/>
+                    <a:stretch>
+                      <a:fillRect/>
+                    </a:stretch>
+                  </pic:blipFill>
+                  <pic:spPr bwMode="auto">
+                    <a:xfrm>
+                      <a:off x="0" y="0"/>
+                      <a:ext cx="5724525" cy="5017770"/>
+                    </a:xfrm>
+                    <a:prstGeom prst="rect">
+                      <a:avLst/>
+                    </a:prstGeom>
+                    <a:noFill/>
+                    <a:ln>
+                      <a:noFill/>
+                    </a:ln>
+                  </pic:spPr>
+                </pic:pic>
+              </a:graphicData>
+            </a:graphic>
+          </wp:anchor>
+        </w:drawing>
+      </w:r>
+    </w:p>
+    <w:p>
+      <w:pPr>
+        <w:bidi/>
+        <w:rPr>
+          <w:sz w:val="24"/>
+          <w:szCs w:val="24"/>
+          <w:u w:val="single"/>
+          <w:rtl/>
+          <w:lang w:val="en-US"/>
+        </w:rPr>
+      </w:pPr>
+    </w:p>
+    <w:p>
+      <w:pPr>
+        <w:bidi/>
+        <w:rPr>
+          <w:sz w:val="24"/>
+          <w:szCs w:val="24"/>
+          <w:u w:val="single"/>
+          <w:rtl/>
+          <w:lang w:val="en-US"/>
+        </w:rPr>
+      </w:pPr>
+    </w:p>
+    <w:p>
+      <w:pPr>
+        <w:bidi/>
+        <w:rPr>
+          <w:sz w:val="24"/>
+          <w:szCs w:val="24"/>
+          <w:u w:val="single"/>
+          <w:rtl/>
+          <w:lang w:val="en-US"/>
+        </w:rPr>
+      </w:pPr>
+    </w:p>
+    <w:p>
+      <w:pPr>
+        <w:bidi/>
+        <w:rPr>
+          <w:sz w:val="24"/>
+          <w:szCs w:val="24"/>
+          <w:u w:val="single"/>
+          <w:rtl/>
+          <w:lang w:val="en-US"/>
+        </w:rPr>
+      </w:pPr>
+    </w:p>
+    <w:p>
+      <w:pPr>
+        <w:bidi/>
+        <w:rPr>
+          <w:sz w:val="24"/>
+          <w:szCs w:val="24"/>
+          <w:u w:val="single"/>
+          <w:rtl/>
+          <w:lang w:val="en-US"/>
+        </w:rPr>
+      </w:pPr>
+    </w:p>
+    <w:p>
+      <w:pPr>
+        <w:bidi/>
+        <w:rPr>
+          <w:sz w:val="24"/>
+          <w:szCs w:val="24"/>
+          <w:u w:val="single"/>
+          <w:rtl/>
+          <w:lang w:val="en-US"/>
+        </w:rPr>
+      </w:pPr>
+    </w:p>
+    <w:p>
+      <w:pPr>
+        <w:bidi/>
+        <w:rPr>
+          <w:sz w:val="24"/>
+          <w:szCs w:val="24"/>
+          <w:u w:val="single"/>
+          <w:rtl/>
+          <w:lang w:val="en-US"/>
+        </w:rPr>
+      </w:pPr>
+    </w:p>
+    <w:p>
+      <w:pPr>
+        <w:bidi/>
+        <w:rPr>
+          <w:sz w:val="24"/>
+          <w:szCs w:val="24"/>
+          <w:u w:val="single"/>
+          <w:rtl/>
+          <w:lang w:val="en-US"/>
+        </w:rPr>
+      </w:pPr>
+    </w:p>
+    <w:p>
+      <w:pPr>
+        <w:bidi/>
+        <w:rPr>
+          <w:sz w:val="24"/>
+          <w:szCs w:val="24"/>
+          <w:u w:val="single"/>
+          <w:rtl/>
+          <w:lang w:val="en-US"/>
+        </w:rPr>
+      </w:pPr>
+    </w:p>
+    <w:p>
+      <w:pPr>
+        <w:bidi/>
+        <w:rPr>
+          <w:sz w:val="24"/>
+          <w:szCs w:val="24"/>
+          <w:u w:val="single"/>
+          <w:rtl/>
+          <w:lang w:val="en-US"/>
+        </w:rPr>
+      </w:pPr>
+    </w:p>
+    <w:p>
+      <w:pPr>
+        <w:bidi/>
+        <w:rPr>
+          <w:sz w:val="24"/>
+          <w:szCs w:val="24"/>
+          <w:u w:val="single"/>
+          <w:rtl/>
+          <w:lang w:val="en-US"/>
+        </w:rPr>
+      </w:pPr>
+    </w:p>
+    <w:p>
+      <w:pPr>
+        <w:bidi/>
+        <w:rPr>
+          <w:sz w:val="24"/>
+          <w:szCs w:val="24"/>
+          <w:u w:val="single"/>
+          <w:rtl/>
+          <w:lang w:val="en-US"/>
+        </w:rPr>
+      </w:pPr>
+    </w:p>
+    <w:p>
+      <w:pPr>
+        <w:bidi/>
+        <w:rPr>
+          <w:sz w:val="24"/>
+          <w:szCs w:val="24"/>
+          <w:u w:val="single"/>
+          <w:rtl/>
+          <w:lang w:val="en-US"/>
+        </w:rPr>
+      </w:pPr>
+    </w:p>
+    <w:p>
+      <w:pPr>
+        <w:bidi/>
+        <w:rPr>
+          <w:sz w:val="24"/>
+          <w:szCs w:val="24"/>
+          <w:u w:val="single"/>
+          <w:rtl/>
+          <w:lang w:val="en-US"/>
+        </w:rPr>
+      </w:pPr>
+    </w:p>
+    <w:p>
+      <w:pPr>
+        <w:bidi/>
+        <w:rPr>
+          <w:sz w:val="24"/>
+          <w:szCs w:val="24"/>
+          <w:u w:val="single"/>
+          <w:rtl/>
+          <w:lang w:val="en-US"/>
+        </w:rPr>
+      </w:pPr>
+    </w:p>
+    <w:p>
+      <w:pPr>
+        <w:bidi/>
+        <w:rPr>
+          <w:sz w:val="24"/>
+          <w:szCs w:val="24"/>
+          <w:u w:val="single"/>
+          <w:rtl/>
+          <w:lang w:val="en-US"/>
+        </w:rPr>
+      </w:pPr>
+    </w:p>
+    <w:p>
+      <w:pPr>
+        <w:bidi/>
+        <w:rPr>
+          <w:sz w:val="24"/>
+          <w:szCs w:val="24"/>
+          <w:u w:val="single"/>
+          <w:rtl/>
+          <w:lang w:val="en-US"/>
+        </w:rPr>
+      </w:pPr>
+    </w:p>
+    <w:p>
+      <w:pPr>
+        <w:bidi/>
+        <w:rPr>
+          <w:sz w:val="24"/>
+          <w:szCs w:val="24"/>
+          <w:u w:val="single"/>
+          <w:rtl/>
+          <w:lang w:val="en-US"/>
+        </w:rPr>
+      </w:pPr>
+      <w:r>
+        <w:rPr>
+          <w:noProof/>
+          <w:sz w:val="24"/>
+          <w:szCs w:val="24"/>
+          <w:u w:val="single"/>
+          <w:lang w:val="en-US"/>
+        </w:rPr>
+        <w:drawing>
+          <wp:anchor distT="0" distB="0" distL="114300" distR="114300" simplePos="0" relativeHeight="251664384" behindDoc="0" locked="0" layoutInCell="1" allowOverlap="1" wp14:anchorId="6FE7A7DF" wp14:editId="0E443004">
+            <wp:simplePos x="0" y="0"/>
+            <wp:positionH relativeFrom="column">
+              <wp:posOffset>0</wp:posOffset>
+            </wp:positionH>
+            <wp:positionV relativeFrom="paragraph">
+              <wp:posOffset>-208</wp:posOffset>
+            </wp:positionV>
+            <wp:extent cx="5732145" cy="891540"/>
+            <wp:effectExtent l="0" t="0" r="1905" b="3810"/>
+            <wp:wrapNone/>
+            <wp:docPr id="7" name="Picture 7"/>
+            <wp:cNvGraphicFramePr>
+              <a:graphicFrameLocks xmlns:a="http://schemas.openxmlformats.org/drawingml/2006/main" noChangeAspect="1"/>
+            </wp:cNvGraphicFramePr>
+            <a:graphic xmlns:a="http://schemas.openxmlformats.org/drawingml/2006/main">
+              <a:graphicData uri="http://schemas.openxmlformats.org/drawingml/2006/picture">
+                <pic:pic xmlns:pic="http://schemas.openxmlformats.org/drawingml/2006/picture">
+                  <pic:nvPicPr>
+                    <pic:cNvPr id="0" name="Picture 6"/>
+                    <pic:cNvPicPr>
+                      <a:picLocks noChangeAspect="1" noChangeArrowheads="1"/>
+                    </pic:cNvPicPr>
+                  </pic:nvPicPr>
+                  <pic:blipFill>
+                    <a:blip r:embed="rId11">
+                      <a:extLst>
+                        <a:ext uri="{28A0092B-C50C-407E-A947-70E740481C1C}">
+                          <a14:useLocalDpi xmlns:a14="http://schemas.microsoft.com/office/drawing/2010/main" val="0"/>
+                        </a:ext>
+                      </a:extLst>
+                    </a:blip>
+                    <a:srcRect/>
+                    <a:stretch>
+                      <a:fillRect/>
+                    </a:stretch>
+                  </pic:blipFill>
+                  <pic:spPr bwMode="auto">
+                    <a:xfrm>
+                      <a:off x="0" y="0"/>
+                      <a:ext cx="5732145" cy="891540"/>
+                    </a:xfrm>
+                    <a:prstGeom prst="rect">
+                      <a:avLst/>
+                    </a:prstGeom>
+                    <a:noFill/>
+                    <a:ln>
+                      <a:noFill/>
+                    </a:ln>
+                  </pic:spPr>
+                </pic:pic>
+              </a:graphicData>
+            </a:graphic>
+          </wp:anchor>
+        </w:drawing>
+      </w:r>
+    </w:p>
+    <w:p>
+      <w:pPr>
+        <w:bidi/>
+        <w:rPr>
+          <w:sz w:val="24"/>
+          <w:szCs w:val="24"/>
+          <w:u w:val="single"/>
+          <w:rtl/>
+          <w:lang w:val="en-US"/>
+        </w:rPr>
+      </w:pPr>
+    </w:p>
+    <w:p>
+      <w:pPr>
+        <w:bidi/>
+        <w:rPr>
+          <w:sz w:val="24"/>
+          <w:szCs w:val="24"/>
+          <w:u w:val="single"/>
+          <w:rtl/>
+          <w:lang w:val="en-US"/>
+        </w:rPr>
+      </w:pPr>
+    </w:p>
+    <w:p>
+      <w:pPr>
+        <w:bidi/>
+        <w:rPr>
+          <w:sz w:val="24"/>
+          <w:szCs w:val="24"/>
+          <w:u w:val="single"/>
+          <w:rtl/>
+          <w:lang w:val="en-US"/>
+        </w:rPr>
+      </w:pPr>
+    </w:p>
+    <w:p>
+      <w:pPr>
+        <w:bidi/>
+        <w:rPr>
+          <w:sz w:val="24"/>
+          <w:szCs w:val="24"/>
+          <w:u w:val="single"/>
+          <w:rtl/>
+          <w:lang w:val="en-US"/>
+        </w:rPr>
+      </w:pPr>
+    </w:p>
+    <w:p>
+      <w:pPr>
+        <w:bidi/>
+        <w:rPr>
+          <w:sz w:val="24"/>
+          <w:szCs w:val="24"/>
+          <w:u w:val="single"/>
+          <w:rtl/>
+          <w:lang w:val="en-US"/>
+        </w:rPr>
+      </w:pPr>
+    </w:p>
+    <w:p>
+      <w:pPr>
+        <w:bidi/>
+        <w:rPr>
+          <w:sz w:val="24"/>
+          <w:szCs w:val="24"/>
+          <w:u w:val="single"/>
+          <w:rtl/>
+          <w:lang w:val="en-US"/>
+        </w:rPr>
+      </w:pPr>
+    </w:p>
+    <w:p>
+      <w:pPr>
+        <w:bidi/>
+        <w:rPr>
+          <w:sz w:val="24"/>
+          <w:szCs w:val="24"/>
+          <w:u w:val="single"/>
+          <w:rtl/>
+          <w:lang w:val="en-US"/>
+        </w:rPr>
+      </w:pPr>
+    </w:p>
+    <w:p>
+      <w:pPr>
+        <w:bidi/>
+        <w:rPr>
+          <w:sz w:val="24"/>
+          <w:szCs w:val="24"/>
+          <w:u w:val="single"/>
+          <w:rtl/>
+          <w:lang w:val="en-US"/>
+        </w:rPr>
+      </w:pPr>
+    </w:p>
+    <w:p>
+      <w:pPr>
+        <w:bidi/>
+        <w:rPr>
+          <w:sz w:val="24"/>
+          <w:szCs w:val="24"/>
+          <w:u w:val="single"/>
+          <w:rtl/>
+          <w:lang w:val="en-US"/>
+        </w:rPr>
+      </w:pPr>
+    </w:p>
+    <w:p>
+      <w:pPr>
+        <w:bidi/>
+        <w:rPr>
+          <w:rFonts w:hint="cs"/>
+          <w:b/>
+          <w:bCs/>
+          <w:sz w:val="24"/>
+          <w:szCs w:val="24"/>
+          <w:u w:val="single"/>
+          <w:rtl/>
+          <w:lang w:val="en-US"/>
+        </w:rPr>
+      </w:pPr>
     </w:p>
     <w:sectPr>
       <w:pgSz w:w="11906" w:h="16838"/>

</xml_diff>